<commit_message>
Update MAT 243 Project One Summary Report Template.docx
</commit_message>
<xml_diff>
--- a/MAT 243 Project One Summary Report Template.docx
+++ b/MAT 243 Project One Summary Report Template.docx
@@ -2139,6 +2139,19 @@
         <w:contextualSpacing/>
         <w:rPr>
           <w:rFonts w:ascii="Times New Roman" w:hAnsi="Times New Roman" w:cs="Times New Roman"/>
+          <w:iCs/>
+          <w:sz w:val="24"/>
+          <w:szCs w:val="24"/>
+        </w:rPr>
+      </w:pPr>
+    </w:p>
+    <w:p>
+      <w:pPr>
+        <w:suppressAutoHyphens/>
+        <w:spacing w:line="240" w:lineRule="auto"/>
+        <w:contextualSpacing/>
+        <w:rPr>
+          <w:rFonts w:ascii="Times New Roman" w:hAnsi="Times New Roman" w:cs="Times New Roman"/>
           <w:i/>
           <w:sz w:val="24"/>
           <w:szCs w:val="24"/>
@@ -2330,19 +2343,6 @@
     </w:p>
     <w:p>
       <w:pPr>
-        <w:suppressAutoHyphens/>
-        <w:spacing w:line="240" w:lineRule="auto"/>
-        <w:contextualSpacing/>
-        <w:rPr>
-          <w:rFonts w:ascii="Times New Roman" w:hAnsi="Times New Roman" w:cs="Times New Roman"/>
-          <w:i/>
-          <w:sz w:val="24"/>
-          <w:szCs w:val="24"/>
-        </w:rPr>
-      </w:pPr>
-    </w:p>
-    <w:p>
-      <w:pPr>
         <w:pStyle w:val="Heading2"/>
         <w:rPr>
           <w:rFonts w:ascii="Times New Roman" w:hAnsi="Times New Roman" w:cs="Times New Roman"/>
@@ -2914,218 +2914,6 @@
         <w:suppressAutoHyphens/>
         <w:spacing w:line="240" w:lineRule="auto"/>
         <w:contextualSpacing/>
-        <w:jc w:val="center"/>
-        <w:rPr>
-          <w:rFonts w:ascii="Times New Roman" w:hAnsi="Times New Roman" w:cs="Times New Roman"/>
-          <w:i/>
-          <w:sz w:val="24"/>
-          <w:szCs w:val="24"/>
-        </w:rPr>
-      </w:pPr>
-    </w:p>
-    <w:p>
-      <w:pPr>
-        <w:suppressAutoHyphens/>
-        <w:spacing w:line="240" w:lineRule="auto"/>
-        <w:contextualSpacing/>
-        <w:jc w:val="center"/>
-        <w:rPr>
-          <w:rFonts w:ascii="Times New Roman" w:hAnsi="Times New Roman" w:cs="Times New Roman"/>
-          <w:i/>
-          <w:sz w:val="24"/>
-          <w:szCs w:val="24"/>
-        </w:rPr>
-      </w:pPr>
-    </w:p>
-    <w:p>
-      <w:pPr>
-        <w:suppressAutoHyphens/>
-        <w:spacing w:line="240" w:lineRule="auto"/>
-        <w:contextualSpacing/>
-        <w:jc w:val="center"/>
-        <w:rPr>
-          <w:rFonts w:ascii="Times New Roman" w:hAnsi="Times New Roman" w:cs="Times New Roman"/>
-          <w:i/>
-          <w:sz w:val="24"/>
-          <w:szCs w:val="24"/>
-        </w:rPr>
-      </w:pPr>
-    </w:p>
-    <w:p>
-      <w:pPr>
-        <w:suppressAutoHyphens/>
-        <w:spacing w:line="240" w:lineRule="auto"/>
-        <w:contextualSpacing/>
-        <w:jc w:val="center"/>
-        <w:rPr>
-          <w:rFonts w:ascii="Times New Roman" w:hAnsi="Times New Roman" w:cs="Times New Roman"/>
-          <w:i/>
-          <w:sz w:val="24"/>
-          <w:szCs w:val="24"/>
-        </w:rPr>
-      </w:pPr>
-    </w:p>
-    <w:p>
-      <w:pPr>
-        <w:suppressAutoHyphens/>
-        <w:spacing w:line="240" w:lineRule="auto"/>
-        <w:contextualSpacing/>
-        <w:rPr>
-          <w:rFonts w:ascii="Times New Roman" w:hAnsi="Times New Roman" w:cs="Times New Roman"/>
-          <w:i/>
-          <w:sz w:val="24"/>
-          <w:szCs w:val="24"/>
-        </w:rPr>
-      </w:pPr>
-    </w:p>
-    <w:p>
-      <w:pPr>
-        <w:suppressAutoHyphens/>
-        <w:spacing w:line="240" w:lineRule="auto"/>
-        <w:contextualSpacing/>
-        <w:rPr>
-          <w:rFonts w:ascii="Times New Roman" w:hAnsi="Times New Roman" w:cs="Times New Roman"/>
-          <w:i/>
-          <w:sz w:val="24"/>
-          <w:szCs w:val="24"/>
-        </w:rPr>
-      </w:pPr>
-    </w:p>
-    <w:p>
-      <w:pPr>
-        <w:suppressAutoHyphens/>
-        <w:spacing w:line="240" w:lineRule="auto"/>
-        <w:contextualSpacing/>
-        <w:rPr>
-          <w:rFonts w:ascii="Times New Roman" w:hAnsi="Times New Roman" w:cs="Times New Roman"/>
-          <w:i/>
-          <w:sz w:val="24"/>
-          <w:szCs w:val="24"/>
-        </w:rPr>
-      </w:pPr>
-    </w:p>
-    <w:p>
-      <w:pPr>
-        <w:suppressAutoHyphens/>
-        <w:spacing w:line="240" w:lineRule="auto"/>
-        <w:contextualSpacing/>
-        <w:rPr>
-          <w:rFonts w:ascii="Times New Roman" w:hAnsi="Times New Roman" w:cs="Times New Roman"/>
-          <w:i/>
-          <w:sz w:val="24"/>
-          <w:szCs w:val="24"/>
-        </w:rPr>
-      </w:pPr>
-    </w:p>
-    <w:p>
-      <w:pPr>
-        <w:suppressAutoHyphens/>
-        <w:spacing w:line="240" w:lineRule="auto"/>
-        <w:contextualSpacing/>
-        <w:rPr>
-          <w:rFonts w:ascii="Times New Roman" w:hAnsi="Times New Roman" w:cs="Times New Roman"/>
-          <w:i/>
-          <w:sz w:val="24"/>
-          <w:szCs w:val="24"/>
-        </w:rPr>
-      </w:pPr>
-    </w:p>
-    <w:p>
-      <w:pPr>
-        <w:suppressAutoHyphens/>
-        <w:spacing w:line="240" w:lineRule="auto"/>
-        <w:contextualSpacing/>
-        <w:rPr>
-          <w:rFonts w:ascii="Times New Roman" w:hAnsi="Times New Roman" w:cs="Times New Roman"/>
-          <w:i/>
-          <w:sz w:val="24"/>
-          <w:szCs w:val="24"/>
-        </w:rPr>
-      </w:pPr>
-    </w:p>
-    <w:p>
-      <w:pPr>
-        <w:suppressAutoHyphens/>
-        <w:spacing w:line="240" w:lineRule="auto"/>
-        <w:contextualSpacing/>
-        <w:rPr>
-          <w:rFonts w:ascii="Times New Roman" w:hAnsi="Times New Roman" w:cs="Times New Roman"/>
-          <w:i/>
-          <w:sz w:val="24"/>
-          <w:szCs w:val="24"/>
-        </w:rPr>
-      </w:pPr>
-    </w:p>
-    <w:p>
-      <w:pPr>
-        <w:suppressAutoHyphens/>
-        <w:spacing w:line="240" w:lineRule="auto"/>
-        <w:contextualSpacing/>
-        <w:rPr>
-          <w:rFonts w:ascii="Times New Roman" w:hAnsi="Times New Roman" w:cs="Times New Roman"/>
-          <w:i/>
-          <w:sz w:val="24"/>
-          <w:szCs w:val="24"/>
-        </w:rPr>
-      </w:pPr>
-    </w:p>
-    <w:p>
-      <w:pPr>
-        <w:suppressAutoHyphens/>
-        <w:spacing w:line="240" w:lineRule="auto"/>
-        <w:contextualSpacing/>
-        <w:rPr>
-          <w:rFonts w:ascii="Times New Roman" w:hAnsi="Times New Roman" w:cs="Times New Roman"/>
-          <w:i/>
-          <w:sz w:val="24"/>
-          <w:szCs w:val="24"/>
-        </w:rPr>
-      </w:pPr>
-    </w:p>
-    <w:p>
-      <w:pPr>
-        <w:suppressAutoHyphens/>
-        <w:spacing w:line="240" w:lineRule="auto"/>
-        <w:contextualSpacing/>
-        <w:rPr>
-          <w:rFonts w:ascii="Times New Roman" w:hAnsi="Times New Roman" w:cs="Times New Roman"/>
-          <w:i/>
-          <w:sz w:val="24"/>
-          <w:szCs w:val="24"/>
-        </w:rPr>
-      </w:pPr>
-    </w:p>
-    <w:p>
-      <w:pPr>
-        <w:suppressAutoHyphens/>
-        <w:spacing w:line="240" w:lineRule="auto"/>
-        <w:contextualSpacing/>
-        <w:rPr>
-          <w:rFonts w:ascii="Times New Roman" w:hAnsi="Times New Roman" w:cs="Times New Roman"/>
-          <w:i/>
-          <w:sz w:val="24"/>
-          <w:szCs w:val="24"/>
-        </w:rPr>
-      </w:pPr>
-    </w:p>
-    <w:p>
-      <w:pPr>
-        <w:suppressAutoHyphens/>
-        <w:spacing w:line="240" w:lineRule="auto"/>
-        <w:contextualSpacing/>
-        <w:rPr>
-          <w:rFonts w:ascii="Times New Roman" w:hAnsi="Times New Roman" w:cs="Times New Roman"/>
-          <w:i/>
-          <w:sz w:val="24"/>
-          <w:szCs w:val="24"/>
-        </w:rPr>
-      </w:pPr>
-    </w:p>
-    <w:p>
-      <w:pPr>
-        <w:suppressAutoHyphens/>
-        <w:spacing w:line="240" w:lineRule="auto"/>
-        <w:contextualSpacing/>
         <w:rPr>
           <w:rFonts w:ascii="Times New Roman" w:hAnsi="Times New Roman" w:cs="Times New Roman"/>
           <w:i/>
@@ -3149,6 +2937,7 @@
           <w:sz w:val="24"/>
           <w:szCs w:val="24"/>
         </w:rPr>
+        <w:lastRenderedPageBreak/>
         <w:t>Data Visualization: Comparing the Two Teams</w:t>
       </w:r>
     </w:p>
@@ -3393,6 +3182,19 @@
       <w:pPr>
         <w:suppressAutoHyphens/>
         <w:spacing w:line="240" w:lineRule="auto"/>
+        <w:contextualSpacing/>
+        <w:rPr>
+          <w:rFonts w:ascii="Times New Roman" w:hAnsi="Times New Roman" w:cs="Times New Roman"/>
+          <w:i/>
+          <w:sz w:val="24"/>
+          <w:szCs w:val="24"/>
+        </w:rPr>
+      </w:pPr>
+    </w:p>
+    <w:p>
+      <w:pPr>
+        <w:suppressAutoHyphens/>
+        <w:spacing w:line="240" w:lineRule="auto"/>
         <w:ind w:left="720"/>
         <w:contextualSpacing/>
         <w:rPr>
@@ -3629,20 +3431,6 @@
     </w:p>
     <w:p>
       <w:pPr>
-        <w:suppressAutoHyphens/>
-        <w:spacing w:line="240" w:lineRule="auto"/>
-        <w:ind w:left="720"/>
-        <w:contextualSpacing/>
-        <w:rPr>
-          <w:rFonts w:ascii="Times New Roman" w:hAnsi="Times New Roman" w:cs="Times New Roman"/>
-          <w:i/>
-          <w:sz w:val="24"/>
-          <w:szCs w:val="24"/>
-        </w:rPr>
-      </w:pPr>
-    </w:p>
-    <w:p>
-      <w:pPr>
         <w:pStyle w:val="Heading2"/>
         <w:rPr>
           <w:rFonts w:ascii="Times New Roman" w:hAnsi="Times New Roman" w:cs="Times New Roman"/>
@@ -3656,6 +3444,7 @@
           <w:sz w:val="24"/>
           <w:szCs w:val="24"/>
         </w:rPr>
+        <w:lastRenderedPageBreak/>
         <w:t>Descriptive Statistics: Relative Skill of Your Team</w:t>
       </w:r>
     </w:p>
@@ -4066,8 +3855,6 @@
         <w:jc w:val="center"/>
         <w:rPr>
           <w:rFonts w:ascii="Times New Roman" w:hAnsi="Times New Roman" w:cs="Times New Roman"/>
-          <w:sz w:val="24"/>
-          <w:szCs w:val="24"/>
         </w:rPr>
       </w:pPr>
     </w:p>
@@ -4080,15 +3867,11 @@
         <w:jc w:val="center"/>
         <w:rPr>
           <w:rFonts w:ascii="Times New Roman" w:hAnsi="Times New Roman" w:cs="Times New Roman"/>
-          <w:sz w:val="24"/>
-          <w:szCs w:val="24"/>
-        </w:rPr>
-      </w:pPr>
-      <w:r>
-        <w:rPr>
-          <w:rFonts w:ascii="Times New Roman" w:hAnsi="Times New Roman" w:cs="Times New Roman"/>
-          <w:sz w:val="24"/>
-          <w:szCs w:val="24"/>
+        </w:rPr>
+      </w:pPr>
+      <w:r>
+        <w:rPr>
+          <w:rFonts w:ascii="Times New Roman" w:hAnsi="Times New Roman" w:cs="Times New Roman"/>
         </w:rPr>
         <w:t xml:space="preserve">Table 2. </w:t>
       </w:r>
@@ -4102,23 +3885,17 @@
         <w:jc w:val="center"/>
         <w:rPr>
           <w:rFonts w:ascii="Times New Roman" w:hAnsi="Times New Roman" w:cs="Times New Roman"/>
-          <w:sz w:val="24"/>
-          <w:szCs w:val="24"/>
-        </w:rPr>
-      </w:pPr>
-      <w:r>
-        <w:rPr>
-          <w:rFonts w:ascii="Times New Roman" w:hAnsi="Times New Roman" w:cs="Times New Roman"/>
-          <w:sz w:val="24"/>
-          <w:szCs w:val="24"/>
+        </w:rPr>
+      </w:pPr>
+      <w:r>
+        <w:rPr>
+          <w:rFonts w:ascii="Times New Roman" w:hAnsi="Times New Roman" w:cs="Times New Roman"/>
         </w:rPr>
         <w:t>Descriptive Statistics for Relative Skill of Your Team</w:t>
       </w:r>
       <w:r>
         <w:rPr>
           <w:rFonts w:ascii="Times New Roman" w:hAnsi="Times New Roman" w:cs="Times New Roman"/>
-          <w:sz w:val="24"/>
-          <w:szCs w:val="24"/>
         </w:rPr>
         <w:t xml:space="preserve"> (Cleveland Cavaliers)</w:t>
       </w:r>
@@ -4313,6 +4090,15 @@
           <w:szCs w:val="24"/>
         </w:rPr>
         <w:t>.</w:t>
+      </w:r>
+      <w:r>
+        <w:rPr>
+          <w:rFonts w:ascii="Times New Roman" w:hAnsi="Times New Roman" w:cs="Times New Roman"/>
+          <w:iCs/>
+          <w:sz w:val="24"/>
+          <w:szCs w:val="24"/>
+        </w:rPr>
+        <w:t xml:space="preserve"> The relative skill of my team had a large variance in the data, which tells us that there is a large spread in the relative skill points.</w:t>
       </w:r>
     </w:p>
     <w:p>
@@ -4377,384 +4163,258 @@
       <w:pPr>
         <w:suppressAutoHyphens/>
         <w:spacing w:line="240" w:lineRule="auto"/>
-        <w:ind w:left="1440"/>
-        <w:contextualSpacing/>
-        <w:rPr>
-          <w:rFonts w:ascii="Times New Roman" w:hAnsi="Times New Roman" w:cs="Times New Roman"/>
-          <w:iCs/>
-          <w:sz w:val="24"/>
-          <w:szCs w:val="24"/>
-        </w:rPr>
-      </w:pPr>
-      <w:r>
-        <w:rPr>
-          <w:rFonts w:ascii="Times New Roman" w:hAnsi="Times New Roman" w:cs="Times New Roman"/>
-          <w:iCs/>
+        <w:contextualSpacing/>
+        <w:rPr>
+          <w:rFonts w:ascii="Times New Roman" w:hAnsi="Times New Roman" w:cs="Times New Roman"/>
+          <w:iCs/>
+          <w:sz w:val="24"/>
+          <w:szCs w:val="24"/>
+        </w:rPr>
+      </w:pPr>
+      <w:r>
+        <w:rPr>
+          <w:rFonts w:ascii="Times New Roman" w:hAnsi="Times New Roman" w:cs="Times New Roman"/>
+          <w:iCs/>
+          <w:sz w:val="24"/>
+          <w:szCs w:val="24"/>
+        </w:rPr>
+        <w:t xml:space="preserve">Based on this </w:t>
+      </w:r>
+      <w:r>
+        <w:rPr>
+          <w:rFonts w:ascii="Times New Roman" w:hAnsi="Times New Roman" w:cs="Times New Roman"/>
+          <w:iCs/>
+          <w:sz w:val="24"/>
+          <w:szCs w:val="24"/>
+        </w:rPr>
+        <w:t xml:space="preserve">right </w:t>
+      </w:r>
+      <w:r>
+        <w:rPr>
+          <w:rFonts w:ascii="Times New Roman" w:hAnsi="Times New Roman" w:cs="Times New Roman"/>
+          <w:iCs/>
+          <w:sz w:val="24"/>
+          <w:szCs w:val="24"/>
+        </w:rPr>
+        <w:t>skew</w:t>
+      </w:r>
+      <w:r>
+        <w:rPr>
+          <w:rFonts w:ascii="Times New Roman" w:hAnsi="Times New Roman" w:cs="Times New Roman"/>
+          <w:iCs/>
+          <w:sz w:val="24"/>
+          <w:szCs w:val="24"/>
+        </w:rPr>
+        <w:t>,</w:t>
+      </w:r>
+    </w:p>
+    <w:p>
+      <w:pPr>
+        <w:suppressAutoHyphens/>
+        <w:spacing w:line="240" w:lineRule="auto"/>
+        <w:contextualSpacing/>
+        <w:rPr>
+          <w:rFonts w:ascii="Times New Roman" w:hAnsi="Times New Roman" w:cs="Times New Roman"/>
+          <w:i/>
+          <w:sz w:val="24"/>
+          <w:szCs w:val="24"/>
+        </w:rPr>
+      </w:pPr>
+      <w:r>
+        <w:rPr>
+          <w:rFonts w:ascii="Times New Roman" w:hAnsi="Times New Roman" w:cs="Times New Roman"/>
+          <w:i/>
+          <w:sz w:val="24"/>
+          <w:szCs w:val="24"/>
+        </w:rPr>
+        <w:t xml:space="preserve"> </w:t>
+      </w:r>
+    </w:p>
+    <w:p>
+      <w:pPr>
+        <w:suppressAutoHyphens/>
+        <w:spacing w:line="240" w:lineRule="auto"/>
+        <w:contextualSpacing/>
+        <w:rPr>
+          <w:rFonts w:ascii="Times New Roman" w:hAnsi="Times New Roman" w:cs="Times New Roman"/>
+          <w:i/>
+          <w:sz w:val="24"/>
+          <w:szCs w:val="24"/>
+        </w:rPr>
+      </w:pPr>
+    </w:p>
+    <w:p>
+      <w:pPr>
+        <w:suppressAutoHyphens/>
+        <w:spacing w:line="240" w:lineRule="auto"/>
+        <w:contextualSpacing/>
+        <w:rPr>
+          <w:rFonts w:ascii="Times New Roman" w:hAnsi="Times New Roman" w:cs="Times New Roman"/>
+          <w:i/>
+          <w:sz w:val="24"/>
+          <w:szCs w:val="24"/>
+        </w:rPr>
+      </w:pPr>
+    </w:p>
+    <w:p>
+      <w:pPr>
+        <w:suppressAutoHyphens/>
+        <w:spacing w:line="240" w:lineRule="auto"/>
+        <w:contextualSpacing/>
+        <w:rPr>
+          <w:rFonts w:ascii="Times New Roman" w:hAnsi="Times New Roman" w:cs="Times New Roman"/>
+          <w:i/>
+          <w:sz w:val="24"/>
+          <w:szCs w:val="24"/>
+        </w:rPr>
+      </w:pPr>
+    </w:p>
+    <w:p>
+      <w:pPr>
+        <w:suppressAutoHyphens/>
+        <w:spacing w:line="240" w:lineRule="auto"/>
+        <w:contextualSpacing/>
+        <w:rPr>
+          <w:rFonts w:ascii="Times New Roman" w:hAnsi="Times New Roman" w:cs="Times New Roman"/>
+          <w:i/>
+          <w:sz w:val="24"/>
+          <w:szCs w:val="24"/>
+        </w:rPr>
+      </w:pPr>
+    </w:p>
+    <w:p>
+      <w:pPr>
+        <w:suppressAutoHyphens/>
+        <w:spacing w:line="240" w:lineRule="auto"/>
+        <w:contextualSpacing/>
+        <w:rPr>
+          <w:rFonts w:ascii="Times New Roman" w:hAnsi="Times New Roman" w:cs="Times New Roman"/>
+          <w:i/>
+          <w:sz w:val="24"/>
+          <w:szCs w:val="24"/>
+        </w:rPr>
+      </w:pPr>
+    </w:p>
+    <w:p>
+      <w:pPr>
+        <w:suppressAutoHyphens/>
+        <w:spacing w:line="240" w:lineRule="auto"/>
+        <w:contextualSpacing/>
+        <w:rPr>
+          <w:rFonts w:ascii="Times New Roman" w:hAnsi="Times New Roman" w:cs="Times New Roman"/>
+          <w:i/>
+          <w:sz w:val="24"/>
+          <w:szCs w:val="24"/>
+        </w:rPr>
+      </w:pPr>
+    </w:p>
+    <w:p>
+      <w:pPr>
+        <w:suppressAutoHyphens/>
+        <w:spacing w:line="240" w:lineRule="auto"/>
+        <w:contextualSpacing/>
+        <w:rPr>
+          <w:rFonts w:ascii="Times New Roman" w:hAnsi="Times New Roman" w:cs="Times New Roman"/>
+          <w:i/>
+          <w:sz w:val="24"/>
+          <w:szCs w:val="24"/>
+        </w:rPr>
+      </w:pPr>
+    </w:p>
+    <w:p>
+      <w:pPr>
+        <w:suppressAutoHyphens/>
+        <w:spacing w:line="240" w:lineRule="auto"/>
+        <w:contextualSpacing/>
+        <w:rPr>
+          <w:rFonts w:ascii="Times New Roman" w:hAnsi="Times New Roman" w:cs="Times New Roman"/>
+          <w:i/>
+          <w:sz w:val="24"/>
+          <w:szCs w:val="24"/>
+        </w:rPr>
+      </w:pPr>
+    </w:p>
+    <w:p>
+      <w:pPr>
+        <w:suppressAutoHyphens/>
+        <w:spacing w:line="240" w:lineRule="auto"/>
+        <w:contextualSpacing/>
+        <w:rPr>
+          <w:rFonts w:ascii="Times New Roman" w:hAnsi="Times New Roman" w:cs="Times New Roman"/>
+          <w:i/>
+          <w:sz w:val="24"/>
+          <w:szCs w:val="24"/>
+        </w:rPr>
+      </w:pPr>
+    </w:p>
+    <w:p>
+      <w:pPr>
+        <w:suppressAutoHyphens/>
+        <w:spacing w:line="240" w:lineRule="auto"/>
+        <w:contextualSpacing/>
+        <w:rPr>
+          <w:rFonts w:ascii="Times New Roman" w:hAnsi="Times New Roman" w:cs="Times New Roman"/>
+          <w:i/>
+          <w:sz w:val="24"/>
+          <w:szCs w:val="24"/>
+        </w:rPr>
+      </w:pPr>
+    </w:p>
+    <w:p>
+      <w:pPr>
+        <w:suppressAutoHyphens/>
+        <w:spacing w:line="240" w:lineRule="auto"/>
+        <w:contextualSpacing/>
+        <w:rPr>
+          <w:rFonts w:ascii="Times New Roman" w:hAnsi="Times New Roman" w:cs="Times New Roman"/>
+          <w:i/>
+          <w:sz w:val="24"/>
+          <w:szCs w:val="24"/>
+        </w:rPr>
+      </w:pPr>
+    </w:p>
+    <w:p>
+      <w:pPr>
+        <w:suppressAutoHyphens/>
+        <w:spacing w:line="240" w:lineRule="auto"/>
+        <w:contextualSpacing/>
+        <w:rPr>
+          <w:rFonts w:ascii="Times New Roman" w:hAnsi="Times New Roman" w:cs="Times New Roman"/>
+          <w:i/>
+          <w:sz w:val="24"/>
+          <w:szCs w:val="24"/>
+        </w:rPr>
+      </w:pPr>
+    </w:p>
+    <w:p>
+      <w:pPr>
+        <w:suppressAutoHyphens/>
+        <w:spacing w:line="240" w:lineRule="auto"/>
+        <w:contextualSpacing/>
+        <w:rPr>
+          <w:rFonts w:ascii="Times New Roman" w:hAnsi="Times New Roman" w:cs="Times New Roman"/>
+          <w:i/>
+          <w:sz w:val="24"/>
+          <w:szCs w:val="24"/>
+        </w:rPr>
+      </w:pPr>
+    </w:p>
+    <w:p>
+      <w:pPr>
+        <w:pStyle w:val="Heading2"/>
+        <w:rPr>
+          <w:rFonts w:ascii="Times New Roman" w:hAnsi="Times New Roman" w:cs="Times New Roman"/>
+          <w:sz w:val="24"/>
+          <w:szCs w:val="24"/>
+        </w:rPr>
+      </w:pPr>
+      <w:r>
+        <w:rPr>
+          <w:rFonts w:ascii="Times New Roman" w:hAnsi="Times New Roman" w:cs="Times New Roman"/>
           <w:sz w:val="24"/>
           <w:szCs w:val="24"/>
         </w:rPr>
         <w:lastRenderedPageBreak/>
-        <w:t>Based on this skew</w:t>
-      </w:r>
-      <w:r>
-        <w:rPr>
-          <w:rFonts w:ascii="Times New Roman" w:hAnsi="Times New Roman" w:cs="Times New Roman"/>
-          <w:iCs/>
-          <w:sz w:val="24"/>
-          <w:szCs w:val="24"/>
-        </w:rPr>
-        <w:t>,</w:t>
-      </w:r>
-    </w:p>
-    <w:p>
-      <w:pPr>
-        <w:suppressAutoHyphens/>
-        <w:spacing w:line="240" w:lineRule="auto"/>
-        <w:contextualSpacing/>
-        <w:rPr>
-          <w:rFonts w:ascii="Times New Roman" w:hAnsi="Times New Roman" w:cs="Times New Roman"/>
-          <w:i/>
-          <w:sz w:val="24"/>
-          <w:szCs w:val="24"/>
-        </w:rPr>
-      </w:pPr>
-      <w:r>
-        <w:rPr>
-          <w:rFonts w:ascii="Times New Roman" w:hAnsi="Times New Roman" w:cs="Times New Roman"/>
-          <w:i/>
-          <w:sz w:val="24"/>
-          <w:szCs w:val="24"/>
-        </w:rPr>
-        <w:t xml:space="preserve"> </w:t>
-      </w:r>
-    </w:p>
-    <w:p>
-      <w:pPr>
-        <w:suppressAutoHyphens/>
-        <w:spacing w:line="240" w:lineRule="auto"/>
-        <w:contextualSpacing/>
-        <w:rPr>
-          <w:rFonts w:ascii="Times New Roman" w:hAnsi="Times New Roman" w:cs="Times New Roman"/>
-          <w:i/>
-          <w:sz w:val="24"/>
-          <w:szCs w:val="24"/>
-        </w:rPr>
-      </w:pPr>
-    </w:p>
-    <w:p>
-      <w:pPr>
-        <w:suppressAutoHyphens/>
-        <w:spacing w:line="240" w:lineRule="auto"/>
-        <w:contextualSpacing/>
-        <w:rPr>
-          <w:rFonts w:ascii="Times New Roman" w:hAnsi="Times New Roman" w:cs="Times New Roman"/>
-          <w:i/>
-          <w:sz w:val="24"/>
-          <w:szCs w:val="24"/>
-        </w:rPr>
-      </w:pPr>
-    </w:p>
-    <w:p>
-      <w:pPr>
-        <w:suppressAutoHyphens/>
-        <w:spacing w:line="240" w:lineRule="auto"/>
-        <w:contextualSpacing/>
-        <w:rPr>
-          <w:rFonts w:ascii="Times New Roman" w:hAnsi="Times New Roman" w:cs="Times New Roman"/>
-          <w:i/>
-          <w:sz w:val="24"/>
-          <w:szCs w:val="24"/>
-        </w:rPr>
-      </w:pPr>
-    </w:p>
-    <w:p>
-      <w:pPr>
-        <w:suppressAutoHyphens/>
-        <w:spacing w:line="240" w:lineRule="auto"/>
-        <w:contextualSpacing/>
-        <w:rPr>
-          <w:rFonts w:ascii="Times New Roman" w:hAnsi="Times New Roman" w:cs="Times New Roman"/>
-          <w:i/>
-          <w:sz w:val="24"/>
-          <w:szCs w:val="24"/>
-        </w:rPr>
-      </w:pPr>
-    </w:p>
-    <w:p>
-      <w:pPr>
-        <w:suppressAutoHyphens/>
-        <w:spacing w:line="240" w:lineRule="auto"/>
-        <w:contextualSpacing/>
-        <w:rPr>
-          <w:rFonts w:ascii="Times New Roman" w:hAnsi="Times New Roman" w:cs="Times New Roman"/>
-          <w:i/>
-          <w:sz w:val="24"/>
-          <w:szCs w:val="24"/>
-        </w:rPr>
-      </w:pPr>
-    </w:p>
-    <w:p>
-      <w:pPr>
-        <w:suppressAutoHyphens/>
-        <w:spacing w:line="240" w:lineRule="auto"/>
-        <w:contextualSpacing/>
-        <w:rPr>
-          <w:rFonts w:ascii="Times New Roman" w:hAnsi="Times New Roman" w:cs="Times New Roman"/>
-          <w:i/>
-          <w:sz w:val="24"/>
-          <w:szCs w:val="24"/>
-        </w:rPr>
-      </w:pPr>
-    </w:p>
-    <w:p>
-      <w:pPr>
-        <w:suppressAutoHyphens/>
-        <w:spacing w:line="240" w:lineRule="auto"/>
-        <w:contextualSpacing/>
-        <w:rPr>
-          <w:rFonts w:ascii="Times New Roman" w:hAnsi="Times New Roman" w:cs="Times New Roman"/>
-          <w:i/>
-          <w:sz w:val="24"/>
-          <w:szCs w:val="24"/>
-        </w:rPr>
-      </w:pPr>
-    </w:p>
-    <w:p>
-      <w:pPr>
-        <w:suppressAutoHyphens/>
-        <w:spacing w:line="240" w:lineRule="auto"/>
-        <w:contextualSpacing/>
-        <w:rPr>
-          <w:rFonts w:ascii="Times New Roman" w:hAnsi="Times New Roman" w:cs="Times New Roman"/>
-          <w:i/>
-          <w:sz w:val="24"/>
-          <w:szCs w:val="24"/>
-        </w:rPr>
-      </w:pPr>
-    </w:p>
-    <w:p>
-      <w:pPr>
-        <w:suppressAutoHyphens/>
-        <w:spacing w:line="240" w:lineRule="auto"/>
-        <w:contextualSpacing/>
-        <w:rPr>
-          <w:rFonts w:ascii="Times New Roman" w:hAnsi="Times New Roman" w:cs="Times New Roman"/>
-          <w:i/>
-          <w:sz w:val="24"/>
-          <w:szCs w:val="24"/>
-        </w:rPr>
-      </w:pPr>
-    </w:p>
-    <w:p>
-      <w:pPr>
-        <w:suppressAutoHyphens/>
-        <w:spacing w:line="240" w:lineRule="auto"/>
-        <w:contextualSpacing/>
-        <w:rPr>
-          <w:rFonts w:ascii="Times New Roman" w:hAnsi="Times New Roman" w:cs="Times New Roman"/>
-          <w:i/>
-          <w:sz w:val="24"/>
-          <w:szCs w:val="24"/>
-        </w:rPr>
-      </w:pPr>
-    </w:p>
-    <w:p>
-      <w:pPr>
-        <w:suppressAutoHyphens/>
-        <w:spacing w:line="240" w:lineRule="auto"/>
-        <w:contextualSpacing/>
-        <w:rPr>
-          <w:rFonts w:ascii="Times New Roman" w:hAnsi="Times New Roman" w:cs="Times New Roman"/>
-          <w:i/>
-          <w:sz w:val="24"/>
-          <w:szCs w:val="24"/>
-        </w:rPr>
-      </w:pPr>
-    </w:p>
-    <w:p>
-      <w:pPr>
-        <w:suppressAutoHyphens/>
-        <w:spacing w:line="240" w:lineRule="auto"/>
-        <w:contextualSpacing/>
-        <w:rPr>
-          <w:rFonts w:ascii="Times New Roman" w:hAnsi="Times New Roman" w:cs="Times New Roman"/>
-          <w:i/>
-          <w:sz w:val="24"/>
-          <w:szCs w:val="24"/>
-        </w:rPr>
-      </w:pPr>
-    </w:p>
-    <w:p>
-      <w:pPr>
-        <w:suppressAutoHyphens/>
-        <w:spacing w:line="240" w:lineRule="auto"/>
-        <w:contextualSpacing/>
-        <w:rPr>
-          <w:rFonts w:ascii="Times New Roman" w:hAnsi="Times New Roman" w:cs="Times New Roman"/>
-          <w:i/>
-          <w:sz w:val="24"/>
-          <w:szCs w:val="24"/>
-        </w:rPr>
-      </w:pPr>
-    </w:p>
-    <w:p>
-      <w:pPr>
-        <w:suppressAutoHyphens/>
-        <w:spacing w:line="240" w:lineRule="auto"/>
-        <w:contextualSpacing/>
-        <w:rPr>
-          <w:rFonts w:ascii="Times New Roman" w:hAnsi="Times New Roman" w:cs="Times New Roman"/>
-          <w:i/>
-          <w:sz w:val="24"/>
-          <w:szCs w:val="24"/>
-        </w:rPr>
-      </w:pPr>
-    </w:p>
-    <w:p>
-      <w:pPr>
-        <w:suppressAutoHyphens/>
-        <w:spacing w:line="240" w:lineRule="auto"/>
-        <w:contextualSpacing/>
-        <w:rPr>
-          <w:rFonts w:ascii="Times New Roman" w:hAnsi="Times New Roman" w:cs="Times New Roman"/>
-          <w:i/>
-          <w:sz w:val="24"/>
-          <w:szCs w:val="24"/>
-        </w:rPr>
-      </w:pPr>
-    </w:p>
-    <w:p>
-      <w:pPr>
-        <w:suppressAutoHyphens/>
-        <w:spacing w:line="240" w:lineRule="auto"/>
-        <w:contextualSpacing/>
-        <w:rPr>
-          <w:rFonts w:ascii="Times New Roman" w:hAnsi="Times New Roman" w:cs="Times New Roman"/>
-          <w:i/>
-          <w:sz w:val="24"/>
-          <w:szCs w:val="24"/>
-        </w:rPr>
-      </w:pPr>
-    </w:p>
-    <w:p>
-      <w:pPr>
-        <w:suppressAutoHyphens/>
-        <w:spacing w:line="240" w:lineRule="auto"/>
-        <w:contextualSpacing/>
-        <w:rPr>
-          <w:rFonts w:ascii="Times New Roman" w:hAnsi="Times New Roman" w:cs="Times New Roman"/>
-          <w:i/>
-          <w:sz w:val="24"/>
-          <w:szCs w:val="24"/>
-        </w:rPr>
-      </w:pPr>
-    </w:p>
-    <w:p>
-      <w:pPr>
-        <w:suppressAutoHyphens/>
-        <w:spacing w:line="240" w:lineRule="auto"/>
-        <w:contextualSpacing/>
-        <w:rPr>
-          <w:rFonts w:ascii="Times New Roman" w:hAnsi="Times New Roman" w:cs="Times New Roman"/>
-          <w:i/>
-          <w:sz w:val="24"/>
-          <w:szCs w:val="24"/>
-        </w:rPr>
-      </w:pPr>
-    </w:p>
-    <w:p>
-      <w:pPr>
-        <w:suppressAutoHyphens/>
-        <w:spacing w:line="240" w:lineRule="auto"/>
-        <w:contextualSpacing/>
-        <w:rPr>
-          <w:rFonts w:ascii="Times New Roman" w:hAnsi="Times New Roman" w:cs="Times New Roman"/>
-          <w:i/>
-          <w:sz w:val="24"/>
-          <w:szCs w:val="24"/>
-        </w:rPr>
-      </w:pPr>
-    </w:p>
-    <w:p>
-      <w:pPr>
-        <w:suppressAutoHyphens/>
-        <w:spacing w:line="240" w:lineRule="auto"/>
-        <w:contextualSpacing/>
-        <w:rPr>
-          <w:rFonts w:ascii="Times New Roman" w:hAnsi="Times New Roman" w:cs="Times New Roman"/>
-          <w:i/>
-          <w:sz w:val="24"/>
-          <w:szCs w:val="24"/>
-        </w:rPr>
-      </w:pPr>
-    </w:p>
-    <w:p>
-      <w:pPr>
-        <w:suppressAutoHyphens/>
-        <w:spacing w:line="240" w:lineRule="auto"/>
-        <w:contextualSpacing/>
-        <w:rPr>
-          <w:rFonts w:ascii="Times New Roman" w:hAnsi="Times New Roman" w:cs="Times New Roman"/>
-          <w:i/>
-          <w:sz w:val="24"/>
-          <w:szCs w:val="24"/>
-        </w:rPr>
-      </w:pPr>
-    </w:p>
-    <w:p>
-      <w:pPr>
-        <w:suppressAutoHyphens/>
-        <w:spacing w:line="240" w:lineRule="auto"/>
-        <w:contextualSpacing/>
-        <w:rPr>
-          <w:rFonts w:ascii="Times New Roman" w:hAnsi="Times New Roman" w:cs="Times New Roman"/>
-          <w:i/>
-          <w:sz w:val="24"/>
-          <w:szCs w:val="24"/>
-        </w:rPr>
-      </w:pPr>
-    </w:p>
-    <w:p>
-      <w:pPr>
-        <w:suppressAutoHyphens/>
-        <w:spacing w:line="240" w:lineRule="auto"/>
-        <w:contextualSpacing/>
-        <w:rPr>
-          <w:rFonts w:ascii="Times New Roman" w:hAnsi="Times New Roman" w:cs="Times New Roman"/>
-          <w:i/>
-          <w:sz w:val="24"/>
-          <w:szCs w:val="24"/>
-        </w:rPr>
-      </w:pPr>
-    </w:p>
-    <w:p>
-      <w:pPr>
-        <w:suppressAutoHyphens/>
-        <w:spacing w:line="240" w:lineRule="auto"/>
-        <w:contextualSpacing/>
-        <w:rPr>
-          <w:rFonts w:ascii="Times New Roman" w:hAnsi="Times New Roman" w:cs="Times New Roman"/>
-          <w:i/>
-          <w:sz w:val="24"/>
-          <w:szCs w:val="24"/>
-        </w:rPr>
-      </w:pPr>
-    </w:p>
-    <w:p>
-      <w:pPr>
-        <w:pStyle w:val="Heading2"/>
-        <w:rPr>
-          <w:rFonts w:ascii="Times New Roman" w:hAnsi="Times New Roman" w:cs="Times New Roman"/>
-          <w:sz w:val="24"/>
-          <w:szCs w:val="24"/>
-        </w:rPr>
-      </w:pPr>
-      <w:r>
-        <w:rPr>
-          <w:rFonts w:ascii="Times New Roman" w:hAnsi="Times New Roman" w:cs="Times New Roman"/>
-          <w:sz w:val="24"/>
-          <w:szCs w:val="24"/>
-        </w:rPr>
         <w:t>Descriptive Statistics: Relative Skill of the Assigned Team</w:t>
       </w:r>
       <w:r>
@@ -5189,15 +4849,11 @@
         <w:jc w:val="center"/>
         <w:rPr>
           <w:rFonts w:ascii="Times New Roman" w:hAnsi="Times New Roman" w:cs="Times New Roman"/>
-          <w:sz w:val="24"/>
-          <w:szCs w:val="24"/>
-        </w:rPr>
-      </w:pPr>
-      <w:r>
-        <w:rPr>
-          <w:rFonts w:ascii="Times New Roman" w:hAnsi="Times New Roman" w:cs="Times New Roman"/>
-          <w:sz w:val="24"/>
-          <w:szCs w:val="24"/>
+        </w:rPr>
+      </w:pPr>
+      <w:r>
+        <w:rPr>
+          <w:rFonts w:ascii="Times New Roman" w:hAnsi="Times New Roman" w:cs="Times New Roman"/>
         </w:rPr>
         <w:t xml:space="preserve">Table 3. </w:t>
       </w:r>
@@ -5211,23 +4867,17 @@
         <w:jc w:val="center"/>
         <w:rPr>
           <w:rFonts w:ascii="Times New Roman" w:hAnsi="Times New Roman" w:cs="Times New Roman"/>
-          <w:sz w:val="24"/>
-          <w:szCs w:val="24"/>
-        </w:rPr>
-      </w:pPr>
-      <w:r>
-        <w:rPr>
-          <w:rFonts w:ascii="Times New Roman" w:hAnsi="Times New Roman" w:cs="Times New Roman"/>
-          <w:sz w:val="24"/>
-          <w:szCs w:val="24"/>
+        </w:rPr>
+      </w:pPr>
+      <w:r>
+        <w:rPr>
+          <w:rFonts w:ascii="Times New Roman" w:hAnsi="Times New Roman" w:cs="Times New Roman"/>
         </w:rPr>
         <w:t>Descriptive Statistics for Relative Skill of the Assigned Team</w:t>
       </w:r>
       <w:r>
         <w:rPr>
           <w:rFonts w:ascii="Times New Roman" w:hAnsi="Times New Roman" w:cs="Times New Roman"/>
-          <w:sz w:val="24"/>
-          <w:szCs w:val="24"/>
         </w:rPr>
         <w:t xml:space="preserve"> (Chicago Bulls)</w:t>
       </w:r>
@@ -5429,7 +5079,6 @@
           <w:sz w:val="24"/>
           <w:szCs w:val="24"/>
         </w:rPr>
-        <w:lastRenderedPageBreak/>
         <w:t>Describe the skew: Is it left, right, or bell-shaped?</w:t>
       </w:r>
     </w:p>
@@ -5875,6 +5524,7 @@
           <w:sz w:val="24"/>
           <w:szCs w:val="24"/>
         </w:rPr>
+        <w:lastRenderedPageBreak/>
         <w:t xml:space="preserve">Confidence Intervals for the Average Relative Skill of All Teams in </w:t>
       </w:r>
       <w:r>
@@ -6116,15 +5766,11 @@
         <w:jc w:val="center"/>
         <w:rPr>
           <w:rFonts w:ascii="Times New Roman" w:hAnsi="Times New Roman" w:cs="Times New Roman"/>
-          <w:sz w:val="24"/>
-          <w:szCs w:val="24"/>
-        </w:rPr>
-      </w:pPr>
-      <w:r>
-        <w:rPr>
-          <w:rFonts w:ascii="Times New Roman" w:hAnsi="Times New Roman" w:cs="Times New Roman"/>
-          <w:sz w:val="24"/>
-          <w:szCs w:val="24"/>
+        </w:rPr>
+      </w:pPr>
+      <w:r>
+        <w:rPr>
+          <w:rFonts w:ascii="Times New Roman" w:hAnsi="Times New Roman" w:cs="Times New Roman"/>
         </w:rPr>
         <w:t xml:space="preserve">Table 4. </w:t>
       </w:r>
@@ -6137,39 +5783,23 @@
         <w:jc w:val="center"/>
         <w:rPr>
           <w:rFonts w:ascii="Times New Roman" w:hAnsi="Times New Roman" w:cs="Times New Roman"/>
-          <w:sz w:val="24"/>
-          <w:szCs w:val="24"/>
-        </w:rPr>
-      </w:pPr>
-      <w:r>
-        <w:rPr>
-          <w:rFonts w:ascii="Times New Roman" w:hAnsi="Times New Roman" w:cs="Times New Roman"/>
-          <w:sz w:val="24"/>
-          <w:szCs w:val="24"/>
+        </w:rPr>
+      </w:pPr>
+      <w:r>
+        <w:rPr>
+          <w:rFonts w:ascii="Times New Roman" w:hAnsi="Times New Roman" w:cs="Times New Roman"/>
         </w:rPr>
         <w:t xml:space="preserve">Confidence Interval for Average Relative Skill of Teams in </w:t>
       </w:r>
       <w:r>
         <w:rPr>
           <w:rFonts w:ascii="Times New Roman" w:hAnsi="Times New Roman" w:cs="Times New Roman"/>
-          <w:sz w:val="24"/>
-          <w:szCs w:val="24"/>
-        </w:rPr>
-        <w:t>Cleveland Cavaliers</w:t>
-      </w:r>
-      <w:r>
-        <w:rPr>
-          <w:rFonts w:ascii="Times New Roman" w:hAnsi="Times New Roman" w:cs="Times New Roman"/>
-          <w:sz w:val="24"/>
-          <w:szCs w:val="24"/>
-        </w:rPr>
-        <w:t>’</w:t>
-      </w:r>
-      <w:r>
-        <w:rPr>
-          <w:rFonts w:ascii="Times New Roman" w:hAnsi="Times New Roman" w:cs="Times New Roman"/>
-          <w:sz w:val="24"/>
-          <w:szCs w:val="24"/>
+        </w:rPr>
+        <w:t>Cleveland Cavaliers’</w:t>
+      </w:r>
+      <w:r>
+        <w:rPr>
+          <w:rFonts w:ascii="Times New Roman" w:hAnsi="Times New Roman" w:cs="Times New Roman"/>
         </w:rPr>
         <w:t xml:space="preserve"> Years</w:t>
       </w:r>
@@ -6191,6 +5821,67 @@
       <w:pPr>
         <w:suppressAutoHyphens/>
         <w:spacing w:line="240" w:lineRule="auto"/>
+        <w:contextualSpacing/>
+        <w:jc w:val="center"/>
+        <w:rPr>
+          <w:rFonts w:ascii="Times New Roman" w:hAnsi="Times New Roman" w:cs="Times New Roman"/>
+          <w:sz w:val="24"/>
+          <w:szCs w:val="24"/>
+        </w:rPr>
+      </w:pPr>
+    </w:p>
+    <w:p>
+      <w:pPr>
+        <w:suppressAutoHyphens/>
+        <w:spacing w:line="240" w:lineRule="auto"/>
+        <w:contextualSpacing/>
+        <w:rPr>
+          <w:rFonts w:ascii="Times New Roman" w:hAnsi="Times New Roman" w:cs="Times New Roman"/>
+          <w:i/>
+          <w:sz w:val="24"/>
+          <w:szCs w:val="24"/>
+        </w:rPr>
+      </w:pPr>
+    </w:p>
+    <w:p>
+      <w:pPr>
+        <w:suppressAutoHyphens/>
+        <w:spacing w:line="240" w:lineRule="auto"/>
+        <w:contextualSpacing/>
+        <w:rPr>
+          <w:rFonts w:ascii="Times New Roman" w:hAnsi="Times New Roman" w:cs="Times New Roman"/>
+          <w:sz w:val="24"/>
+          <w:szCs w:val="24"/>
+        </w:rPr>
+      </w:pPr>
+    </w:p>
+    <w:p>
+      <w:pPr>
+        <w:suppressAutoHyphens/>
+        <w:spacing w:line="240" w:lineRule="auto"/>
+        <w:contextualSpacing/>
+        <w:rPr>
+          <w:rFonts w:ascii="Times New Roman" w:hAnsi="Times New Roman" w:cs="Times New Roman"/>
+          <w:iCs/>
+          <w:sz w:val="24"/>
+          <w:szCs w:val="24"/>
+        </w:rPr>
+      </w:pPr>
+      <w:r>
+        <w:rPr>
+          <w:rFonts w:ascii="Times New Roman" w:hAnsi="Times New Roman" w:cs="Times New Roman"/>
+          <w:iCs/>
+          <w:sz w:val="24"/>
+          <w:szCs w:val="24"/>
+        </w:rPr>
+        <w:t>Confidence intervals are generally used to estimate the measures of central tendency by</w:t>
+      </w:r>
+    </w:p>
+    <w:p>
+      <w:pPr>
+        <w:suppressAutoHyphens/>
+        <w:spacing w:line="240" w:lineRule="auto"/>
+        <w:ind w:left="720"/>
         <w:contextualSpacing/>
         <w:rPr>
           <w:rFonts w:ascii="Times New Roman" w:hAnsi="Times New Roman" w:cs="Times New Roman"/>
@@ -6221,7 +5912,55 @@
           <w:sz w:val="24"/>
           <w:szCs w:val="24"/>
         </w:rPr>
-        <w:t xml:space="preserve">Describe how confidence intervals are generally used in estimating the measures of central tendency for a population. </w:t>
+        <w:t xml:space="preserve">Provide a detailed interpretation of the confidence interval in terms of the average </w:t>
+      </w:r>
+      <w:r>
+        <w:rPr>
+          <w:rFonts w:ascii="Times New Roman" w:hAnsi="Times New Roman" w:cs="Times New Roman"/>
+          <w:i/>
+          <w:sz w:val="24"/>
+          <w:szCs w:val="24"/>
+        </w:rPr>
+        <w:t>relative sk</w:t>
+      </w:r>
+      <w:r>
+        <w:rPr>
+          <w:rFonts w:ascii="Times New Roman" w:hAnsi="Times New Roman" w:cs="Times New Roman"/>
+          <w:i/>
+          <w:sz w:val="24"/>
+          <w:szCs w:val="24"/>
+        </w:rPr>
+        <w:t xml:space="preserve">ill of teams in the range of years that you picked. </w:t>
+      </w:r>
+    </w:p>
+    <w:p>
+      <w:pPr>
+        <w:suppressAutoHyphens/>
+        <w:spacing w:line="240" w:lineRule="auto"/>
+        <w:rPr>
+          <w:rFonts w:ascii="Times New Roman" w:hAnsi="Times New Roman" w:cs="Times New Roman"/>
+          <w:sz w:val="24"/>
+          <w:szCs w:val="24"/>
+        </w:rPr>
+      </w:pPr>
+    </w:p>
+    <w:p>
+      <w:pPr>
+        <w:suppressAutoHyphens/>
+        <w:spacing w:line="240" w:lineRule="auto"/>
+        <w:rPr>
+          <w:rFonts w:ascii="Times New Roman" w:hAnsi="Times New Roman" w:cs="Times New Roman"/>
+          <w:sz w:val="24"/>
+          <w:szCs w:val="24"/>
+        </w:rPr>
+      </w:pPr>
+      <w:r>
+        <w:rPr>
+          <w:rFonts w:ascii="Times New Roman" w:hAnsi="Times New Roman" w:cs="Times New Roman"/>
+          <w:sz w:val="24"/>
+          <w:szCs w:val="24"/>
+        </w:rPr>
+        <w:t>If we had chosen a different confidence interval, this would affect both our confidence range and our amount of margin error. If we chose a smaller confidence level, liked 90%, the range would have become smaller as the amount of error would have become smaller. If we chose a higher confidence level, such as 99%, our range would have increased and therefore our margin for the error would have also increased.</w:t>
       </w:r>
     </w:p>
     <w:p>
@@ -6232,20 +5971,10 @@
         <w:contextualSpacing/>
         <w:rPr>
           <w:rFonts w:ascii="Times New Roman" w:hAnsi="Times New Roman" w:cs="Times New Roman"/>
-          <w:iCs/>
-          <w:sz w:val="24"/>
-          <w:szCs w:val="24"/>
-        </w:rPr>
-      </w:pPr>
-      <w:r>
-        <w:rPr>
-          <w:rFonts w:ascii="Times New Roman" w:hAnsi="Times New Roman" w:cs="Times New Roman"/>
-          <w:iCs/>
-          <w:sz w:val="24"/>
-          <w:szCs w:val="24"/>
-        </w:rPr>
-        <w:t>Confidence intervals are generally used to estimate the measures of central tendency by</w:t>
-      </w:r>
+          <w:sz w:val="24"/>
+          <w:szCs w:val="24"/>
+        </w:rPr>
+      </w:pPr>
     </w:p>
     <w:p>
       <w:pPr>
@@ -6271,102 +6000,65 @@
         <w:contextualSpacing/>
         <w:rPr>
           <w:rFonts w:ascii="Times New Roman" w:hAnsi="Times New Roman" w:cs="Times New Roman"/>
-          <w:sz w:val="24"/>
-          <w:szCs w:val="24"/>
-        </w:rPr>
-      </w:pPr>
-      <w:r>
-        <w:rPr>
-          <w:rFonts w:ascii="Times New Roman" w:hAnsi="Times New Roman" w:cs="Times New Roman"/>
-          <w:i/>
-          <w:sz w:val="24"/>
-          <w:szCs w:val="24"/>
-        </w:rPr>
-        <w:t xml:space="preserve">Provide a detailed interpretation of the confidence interval in terms of the average </w:t>
-      </w:r>
-      <w:r>
-        <w:rPr>
-          <w:rFonts w:ascii="Times New Roman" w:hAnsi="Times New Roman" w:cs="Times New Roman"/>
-          <w:i/>
-          <w:sz w:val="24"/>
-          <w:szCs w:val="24"/>
-        </w:rPr>
-        <w:t>relative sk</w:t>
-      </w:r>
-      <w:r>
-        <w:rPr>
-          <w:rFonts w:ascii="Times New Roman" w:hAnsi="Times New Roman" w:cs="Times New Roman"/>
-          <w:i/>
-          <w:sz w:val="24"/>
-          <w:szCs w:val="24"/>
-        </w:rPr>
-        <w:t xml:space="preserve">ill of teams in the range of years that you picked. </w:t>
-      </w:r>
-    </w:p>
-    <w:p>
-      <w:pPr>
-        <w:pStyle w:val="ListParagraph"/>
-        <w:rPr>
-          <w:rFonts w:ascii="Times New Roman" w:hAnsi="Times New Roman" w:cs="Times New Roman"/>
-          <w:sz w:val="24"/>
-          <w:szCs w:val="24"/>
-        </w:rPr>
-      </w:pPr>
-    </w:p>
-    <w:p>
-      <w:pPr>
-        <w:suppressAutoHyphens/>
-        <w:spacing w:line="240" w:lineRule="auto"/>
-        <w:ind w:left="360"/>
-        <w:rPr>
-          <w:rFonts w:ascii="Times New Roman" w:hAnsi="Times New Roman" w:cs="Times New Roman"/>
-          <w:sz w:val="24"/>
-          <w:szCs w:val="24"/>
-        </w:rPr>
-      </w:pPr>
-      <w:r>
-        <w:rPr>
-          <w:rFonts w:ascii="Times New Roman" w:hAnsi="Times New Roman" w:cs="Times New Roman"/>
-          <w:sz w:val="24"/>
-          <w:szCs w:val="24"/>
-        </w:rPr>
-        <w:t xml:space="preserve">If we had chosen a different confidence interval, this would affect both our confidence range and our amount of margin error. If we chose a smaller confidence level, liked 90%, the range </w:t>
-      </w:r>
-      <w:r>
-        <w:rPr>
-          <w:rFonts w:ascii="Times New Roman" w:hAnsi="Times New Roman" w:cs="Times New Roman"/>
-          <w:sz w:val="24"/>
-          <w:szCs w:val="24"/>
-        </w:rPr>
-        <w:lastRenderedPageBreak/>
-        <w:t>would have become smaller as the amount of error would have become smaller. If we chose a higher confidence level, such as 99%, our range would have increased and therefore our margin for the error would have also increased.</w:t>
-      </w:r>
-    </w:p>
-    <w:p>
-      <w:pPr>
-        <w:suppressAutoHyphens/>
-        <w:spacing w:line="240" w:lineRule="auto"/>
-        <w:ind w:left="720"/>
-        <w:contextualSpacing/>
-        <w:rPr>
-          <w:rFonts w:ascii="Times New Roman" w:hAnsi="Times New Roman" w:cs="Times New Roman"/>
-          <w:sz w:val="24"/>
-          <w:szCs w:val="24"/>
-        </w:rPr>
-      </w:pPr>
-    </w:p>
-    <w:p>
-      <w:pPr>
-        <w:suppressAutoHyphens/>
-        <w:spacing w:line="240" w:lineRule="auto"/>
-        <w:ind w:left="720"/>
-        <w:contextualSpacing/>
-        <w:rPr>
-          <w:rFonts w:ascii="Times New Roman" w:hAnsi="Times New Roman" w:cs="Times New Roman"/>
-          <w:sz w:val="24"/>
-          <w:szCs w:val="24"/>
-        </w:rPr>
-      </w:pPr>
+          <w:i/>
+          <w:sz w:val="24"/>
+          <w:szCs w:val="24"/>
+        </w:rPr>
+      </w:pPr>
+      <w:r>
+        <w:rPr>
+          <w:rFonts w:ascii="Times New Roman" w:hAnsi="Times New Roman" w:cs="Times New Roman"/>
+          <w:i/>
+          <w:sz w:val="24"/>
+          <w:szCs w:val="24"/>
+        </w:rPr>
+        <w:t xml:space="preserve">What is the probability that a given team in the league </w:t>
+      </w:r>
+      <w:r>
+        <w:rPr>
+          <w:rFonts w:ascii="Times New Roman" w:hAnsi="Times New Roman" w:cs="Times New Roman"/>
+          <w:i/>
+          <w:sz w:val="24"/>
+          <w:szCs w:val="24"/>
+        </w:rPr>
+        <w:t xml:space="preserve">has a relative skill </w:t>
+      </w:r>
+      <w:r>
+        <w:rPr>
+          <w:rFonts w:ascii="Times New Roman" w:hAnsi="Times New Roman" w:cs="Times New Roman"/>
+          <w:i/>
+          <w:sz w:val="24"/>
+          <w:szCs w:val="24"/>
+        </w:rPr>
+        <w:t xml:space="preserve">level less than </w:t>
+      </w:r>
+      <w:r>
+        <w:rPr>
+          <w:rFonts w:ascii="Times New Roman" w:hAnsi="Times New Roman" w:cs="Times New Roman"/>
+          <w:i/>
+          <w:sz w:val="24"/>
+          <w:szCs w:val="24"/>
+        </w:rPr>
+        <w:t xml:space="preserve">that of </w:t>
+      </w:r>
+      <w:r>
+        <w:rPr>
+          <w:rFonts w:ascii="Times New Roman" w:hAnsi="Times New Roman" w:cs="Times New Roman"/>
+          <w:i/>
+          <w:sz w:val="24"/>
+          <w:szCs w:val="24"/>
+        </w:rPr>
+        <w:t>the team that you picked?</w:t>
+      </w:r>
+      <w:r>
+        <w:rPr>
+          <w:rFonts w:ascii="Times New Roman" w:hAnsi="Times New Roman" w:cs="Times New Roman"/>
+          <w:i/>
+          <w:sz w:val="24"/>
+          <w:szCs w:val="24"/>
+        </w:rPr>
+        <w:t xml:space="preserve"> Is it unusual that a team has a skill level less than your team?</w:t>
+      </w:r>
     </w:p>
     <w:p>
       <w:pPr>
@@ -6384,59 +6076,27 @@
           <w:szCs w:val="24"/>
         </w:rPr>
       </w:pPr>
-      <w:r>
-        <w:rPr>
-          <w:rFonts w:ascii="Times New Roman" w:hAnsi="Times New Roman" w:cs="Times New Roman"/>
-          <w:i/>
-          <w:sz w:val="24"/>
-          <w:szCs w:val="24"/>
-        </w:rPr>
-        <w:t xml:space="preserve">What is the probability that a given team in the league </w:t>
-      </w:r>
-      <w:r>
-        <w:rPr>
-          <w:rFonts w:ascii="Times New Roman" w:hAnsi="Times New Roman" w:cs="Times New Roman"/>
-          <w:i/>
-          <w:sz w:val="24"/>
-          <w:szCs w:val="24"/>
-        </w:rPr>
-        <w:t xml:space="preserve">has a relative skill </w:t>
-      </w:r>
-      <w:r>
-        <w:rPr>
-          <w:rFonts w:ascii="Times New Roman" w:hAnsi="Times New Roman" w:cs="Times New Roman"/>
-          <w:i/>
-          <w:sz w:val="24"/>
-          <w:szCs w:val="24"/>
-        </w:rPr>
-        <w:t xml:space="preserve">level less than </w:t>
-      </w:r>
-      <w:r>
-        <w:rPr>
-          <w:rFonts w:ascii="Times New Roman" w:hAnsi="Times New Roman" w:cs="Times New Roman"/>
-          <w:i/>
-          <w:sz w:val="24"/>
-          <w:szCs w:val="24"/>
-        </w:rPr>
-        <w:t xml:space="preserve">that of </w:t>
-      </w:r>
-      <w:r>
-        <w:rPr>
-          <w:rFonts w:ascii="Times New Roman" w:hAnsi="Times New Roman" w:cs="Times New Roman"/>
-          <w:i/>
-          <w:sz w:val="24"/>
-          <w:szCs w:val="24"/>
-        </w:rPr>
-        <w:t>the team that you picked?</w:t>
-      </w:r>
-      <w:r>
-        <w:rPr>
-          <w:rFonts w:ascii="Times New Roman" w:hAnsi="Times New Roman" w:cs="Times New Roman"/>
-          <w:i/>
-          <w:sz w:val="24"/>
-          <w:szCs w:val="24"/>
-        </w:rPr>
-        <w:t xml:space="preserve"> Is it unusual that a team has a skill level less than your team?</w:t>
+    </w:p>
+    <w:p>
+      <w:pPr>
+        <w:suppressAutoHyphens/>
+        <w:spacing w:line="240" w:lineRule="auto"/>
+        <w:contextualSpacing/>
+        <w:rPr>
+          <w:rFonts w:ascii="Times New Roman" w:hAnsi="Times New Roman" w:cs="Times New Roman"/>
+          <w:iCs/>
+          <w:sz w:val="24"/>
+          <w:szCs w:val="24"/>
+        </w:rPr>
+      </w:pPr>
+      <w:r>
+        <w:rPr>
+          <w:rFonts w:ascii="Times New Roman" w:hAnsi="Times New Roman" w:cs="Times New Roman"/>
+          <w:iCs/>
+          <w:sz w:val="24"/>
+          <w:szCs w:val="24"/>
+        </w:rPr>
+        <w:t>The probability that a given team in the league has a relative skill level less than that of the Cleveland Cavaliers is 0.9732.</w:t>
       </w:r>
     </w:p>
     <w:p>
@@ -6459,29 +6119,6 @@
           <w:sz w:val="24"/>
           <w:szCs w:val="24"/>
         </w:rPr>
-        <w:t>The probability that a given team in the league has a relative skill level less than that of the Cleveland Cavaliers is 0.9732.</w:t>
-      </w:r>
-    </w:p>
-    <w:p>
-      <w:pPr>
-        <w:suppressAutoHyphens/>
-        <w:spacing w:line="240" w:lineRule="auto"/>
-        <w:ind w:left="720"/>
-        <w:contextualSpacing/>
-        <w:rPr>
-          <w:rFonts w:ascii="Times New Roman" w:hAnsi="Times New Roman" w:cs="Times New Roman"/>
-          <w:iCs/>
-          <w:sz w:val="24"/>
-          <w:szCs w:val="24"/>
-        </w:rPr>
-      </w:pPr>
-      <w:r>
-        <w:rPr>
-          <w:rFonts w:ascii="Times New Roman" w:hAnsi="Times New Roman" w:cs="Times New Roman"/>
-          <w:iCs/>
-          <w:sz w:val="24"/>
-          <w:szCs w:val="24"/>
-        </w:rPr>
         <w:t xml:space="preserve">This would not be </w:t>
       </w:r>
       <w:r>
@@ -6570,6 +6207,110 @@
     </w:p>
     <w:p>
       <w:pPr>
+        <w:suppressAutoHyphens/>
+        <w:spacing w:line="240" w:lineRule="auto"/>
+        <w:contextualSpacing/>
+        <w:rPr>
+          <w:rFonts w:ascii="Times New Roman" w:hAnsi="Times New Roman" w:cs="Times New Roman"/>
+          <w:i/>
+          <w:sz w:val="24"/>
+          <w:szCs w:val="24"/>
+        </w:rPr>
+      </w:pPr>
+    </w:p>
+    <w:p>
+      <w:pPr>
+        <w:suppressAutoHyphens/>
+        <w:spacing w:line="240" w:lineRule="auto"/>
+        <w:contextualSpacing/>
+        <w:rPr>
+          <w:rFonts w:ascii="Times New Roman" w:hAnsi="Times New Roman" w:cs="Times New Roman"/>
+          <w:i/>
+          <w:sz w:val="24"/>
+          <w:szCs w:val="24"/>
+        </w:rPr>
+      </w:pPr>
+    </w:p>
+    <w:p>
+      <w:pPr>
+        <w:suppressAutoHyphens/>
+        <w:spacing w:line="240" w:lineRule="auto"/>
+        <w:contextualSpacing/>
+        <w:rPr>
+          <w:rFonts w:ascii="Times New Roman" w:hAnsi="Times New Roman" w:cs="Times New Roman"/>
+          <w:i/>
+          <w:sz w:val="24"/>
+          <w:szCs w:val="24"/>
+        </w:rPr>
+      </w:pPr>
+    </w:p>
+    <w:p>
+      <w:pPr>
+        <w:suppressAutoHyphens/>
+        <w:spacing w:line="240" w:lineRule="auto"/>
+        <w:contextualSpacing/>
+        <w:rPr>
+          <w:rFonts w:ascii="Times New Roman" w:hAnsi="Times New Roman" w:cs="Times New Roman"/>
+          <w:i/>
+          <w:sz w:val="24"/>
+          <w:szCs w:val="24"/>
+        </w:rPr>
+      </w:pPr>
+    </w:p>
+    <w:p>
+      <w:pPr>
+        <w:suppressAutoHyphens/>
+        <w:spacing w:line="240" w:lineRule="auto"/>
+        <w:contextualSpacing/>
+        <w:rPr>
+          <w:rFonts w:ascii="Times New Roman" w:hAnsi="Times New Roman" w:cs="Times New Roman"/>
+          <w:i/>
+          <w:sz w:val="24"/>
+          <w:szCs w:val="24"/>
+        </w:rPr>
+      </w:pPr>
+    </w:p>
+    <w:p>
+      <w:pPr>
+        <w:suppressAutoHyphens/>
+        <w:spacing w:line="240" w:lineRule="auto"/>
+        <w:contextualSpacing/>
+        <w:rPr>
+          <w:rFonts w:ascii="Times New Roman" w:hAnsi="Times New Roman" w:cs="Times New Roman"/>
+          <w:i/>
+          <w:sz w:val="24"/>
+          <w:szCs w:val="24"/>
+        </w:rPr>
+      </w:pPr>
+    </w:p>
+    <w:p>
+      <w:pPr>
+        <w:suppressAutoHyphens/>
+        <w:spacing w:line="240" w:lineRule="auto"/>
+        <w:contextualSpacing/>
+        <w:rPr>
+          <w:rFonts w:ascii="Times New Roman" w:hAnsi="Times New Roman" w:cs="Times New Roman"/>
+          <w:i/>
+          <w:sz w:val="24"/>
+          <w:szCs w:val="24"/>
+        </w:rPr>
+      </w:pPr>
+    </w:p>
+    <w:p>
+      <w:pPr>
+        <w:suppressAutoHyphens/>
+        <w:spacing w:line="240" w:lineRule="auto"/>
+        <w:contextualSpacing/>
+        <w:rPr>
+          <w:rFonts w:ascii="Times New Roman" w:hAnsi="Times New Roman" w:cs="Times New Roman"/>
+          <w:i/>
+          <w:sz w:val="24"/>
+          <w:szCs w:val="24"/>
+        </w:rPr>
+      </w:pPr>
+    </w:p>
+    <w:p>
+      <w:pPr>
         <w:pStyle w:val="Heading2"/>
         <w:rPr>
           <w:rFonts w:ascii="Times New Roman" w:hAnsi="Times New Roman" w:cs="Times New Roman"/>
@@ -6583,6 +6324,7 @@
           <w:sz w:val="24"/>
           <w:szCs w:val="24"/>
         </w:rPr>
+        <w:lastRenderedPageBreak/>
         <w:t xml:space="preserve">Confidence Intervals for the Average Relative Skill of All Teams in the </w:t>
       </w:r>
       <w:r>
@@ -6625,73 +6367,6 @@
         </w:rPr>
         <w:t xml:space="preserve"> (Assigned Team)</w:t>
       </w:r>
-    </w:p>
-    <w:p>
-      <w:pPr>
-        <w:suppressAutoHyphens/>
-        <w:spacing w:line="240" w:lineRule="auto"/>
-        <w:contextualSpacing/>
-        <w:rPr>
-          <w:rFonts w:ascii="Times New Roman" w:hAnsi="Times New Roman" w:cs="Times New Roman"/>
-          <w:b/>
-          <w:sz w:val="24"/>
-          <w:szCs w:val="24"/>
-        </w:rPr>
-      </w:pPr>
-    </w:p>
-    <w:p>
-      <w:pPr>
-        <w:suppressAutoHyphens/>
-        <w:spacing w:line="240" w:lineRule="auto"/>
-        <w:contextualSpacing/>
-        <w:rPr>
-          <w:rFonts w:ascii="Times New Roman" w:hAnsi="Times New Roman" w:cs="Times New Roman"/>
-          <w:i/>
-          <w:sz w:val="24"/>
-          <w:szCs w:val="24"/>
-        </w:rPr>
-      </w:pPr>
-      <w:r>
-        <w:rPr>
-          <w:rFonts w:ascii="Times New Roman" w:hAnsi="Times New Roman" w:cs="Times New Roman"/>
-          <w:i/>
-          <w:sz w:val="24"/>
-          <w:szCs w:val="24"/>
-        </w:rPr>
-        <w:t xml:space="preserve">In the Python script, you calculated a 95% confidence interval for the average relative skill of all teams in the league during the years of the </w:t>
-      </w:r>
-      <w:r>
-        <w:rPr>
-          <w:rFonts w:ascii="Times New Roman" w:hAnsi="Times New Roman" w:cs="Times New Roman"/>
-          <w:bCs/>
-          <w:i/>
-          <w:sz w:val="24"/>
-          <w:szCs w:val="24"/>
-        </w:rPr>
-        <w:t>assigned team. Additionally, you calculated the probability that a given team in the league has a relative skill level less than that of the assigned team</w:t>
-      </w:r>
-      <w:r>
-        <w:rPr>
-          <w:rFonts w:ascii="Times New Roman" w:hAnsi="Times New Roman" w:cs="Times New Roman"/>
-          <w:i/>
-          <w:sz w:val="24"/>
-          <w:szCs w:val="24"/>
-        </w:rPr>
-        <w:t xml:space="preserve">. </w:t>
-      </w:r>
-    </w:p>
-    <w:p>
-      <w:pPr>
-        <w:suppressAutoHyphens/>
-        <w:spacing w:line="240" w:lineRule="auto"/>
-        <w:contextualSpacing/>
-        <w:rPr>
-          <w:rFonts w:ascii="Times New Roman" w:hAnsi="Times New Roman" w:cs="Times New Roman"/>
-          <w:i/>
-          <w:sz w:val="24"/>
-          <w:szCs w:val="24"/>
-        </w:rPr>
-      </w:pPr>
     </w:p>
     <w:p>
       <w:pPr>
@@ -7035,6 +6710,94 @@
     </w:p>
     <w:p>
       <w:pPr>
+        <w:suppressAutoHyphens/>
+        <w:spacing w:line="240" w:lineRule="auto"/>
+        <w:ind w:left="720"/>
+        <w:contextualSpacing/>
+        <w:rPr>
+          <w:rFonts w:ascii="Times New Roman" w:hAnsi="Times New Roman" w:cs="Times New Roman"/>
+          <w:sz w:val="24"/>
+          <w:szCs w:val="24"/>
+        </w:rPr>
+      </w:pPr>
+    </w:p>
+    <w:p>
+      <w:pPr>
+        <w:suppressAutoHyphens/>
+        <w:spacing w:line="240" w:lineRule="auto"/>
+        <w:contextualSpacing/>
+        <w:rPr>
+          <w:rFonts w:ascii="Times New Roman" w:hAnsi="Times New Roman" w:cs="Times New Roman"/>
+          <w:sz w:val="24"/>
+          <w:szCs w:val="24"/>
+        </w:rPr>
+      </w:pPr>
+      <w:r>
+        <w:rPr>
+          <w:rFonts w:ascii="Times New Roman" w:hAnsi="Times New Roman" w:cs="Times New Roman"/>
+          <w:sz w:val="24"/>
+          <w:szCs w:val="24"/>
+        </w:rPr>
+        <w:t xml:space="preserve">The confidence interval calculated from the data in our Python program as well as our confidence level shows the </w:t>
+      </w:r>
+    </w:p>
+    <w:p>
+      <w:pPr>
+        <w:suppressAutoHyphens/>
+        <w:spacing w:line="240" w:lineRule="auto"/>
+        <w:contextualSpacing/>
+        <w:rPr>
+          <w:rFonts w:ascii="Times New Roman" w:hAnsi="Times New Roman" w:cs="Times New Roman"/>
+          <w:sz w:val="24"/>
+          <w:szCs w:val="24"/>
+        </w:rPr>
+      </w:pPr>
+    </w:p>
+    <w:p>
+      <w:pPr>
+        <w:pStyle w:val="ListParagraph"/>
+        <w:rPr>
+          <w:rFonts w:ascii="Times New Roman" w:hAnsi="Times New Roman" w:cs="Times New Roman"/>
+          <w:sz w:val="24"/>
+          <w:szCs w:val="24"/>
+        </w:rPr>
+      </w:pPr>
+    </w:p>
+    <w:p>
+      <w:pPr>
+        <w:suppressAutoHyphens/>
+        <w:spacing w:line="240" w:lineRule="auto"/>
+        <w:contextualSpacing/>
+        <w:rPr>
+          <w:rFonts w:ascii="Times New Roman" w:hAnsi="Times New Roman" w:cs="Times New Roman"/>
+          <w:sz w:val="24"/>
+          <w:szCs w:val="24"/>
+        </w:rPr>
+      </w:pPr>
+      <w:r>
+        <w:rPr>
+          <w:rFonts w:ascii="Times New Roman" w:hAnsi="Times New Roman" w:cs="Times New Roman"/>
+          <w:sz w:val="24"/>
+          <w:szCs w:val="24"/>
+        </w:rPr>
+        <w:t>If we had chosen a different confidence interval, this would affect both our confidence range and our amount of margin error. If we chose a smaller confidence level, liked 90%, the range would have become smaller as the amount of error would have become smaller. If we chose a higher confidence level, such as 99%, our range would have increased and therefore our margin for the error would have also increased.</w:t>
+      </w:r>
+    </w:p>
+    <w:p>
+      <w:pPr>
+        <w:suppressAutoHyphens/>
+        <w:spacing w:line="240" w:lineRule="auto"/>
+        <w:ind w:left="720"/>
+        <w:contextualSpacing/>
+        <w:rPr>
+          <w:rFonts w:ascii="Times New Roman" w:hAnsi="Times New Roman" w:cs="Times New Roman"/>
+          <w:sz w:val="24"/>
+          <w:szCs w:val="24"/>
+        </w:rPr>
+      </w:pPr>
+    </w:p>
+    <w:p>
+      <w:pPr>
         <w:numPr>
           <w:ilvl w:val="0"/>
           <w:numId w:val="13"/>
@@ -7048,106 +6811,6 @@
           <w:szCs w:val="24"/>
         </w:rPr>
       </w:pPr>
-    </w:p>
-    <w:p>
-      <w:pPr>
-        <w:suppressAutoHyphens/>
-        <w:spacing w:line="240" w:lineRule="auto"/>
-        <w:contextualSpacing/>
-        <w:rPr>
-          <w:rFonts w:ascii="Times New Roman" w:hAnsi="Times New Roman" w:cs="Times New Roman"/>
-          <w:sz w:val="24"/>
-          <w:szCs w:val="24"/>
-        </w:rPr>
-      </w:pPr>
-      <w:r>
-        <w:rPr>
-          <w:rFonts w:ascii="Times New Roman" w:hAnsi="Times New Roman" w:cs="Times New Roman"/>
-          <w:sz w:val="24"/>
-          <w:szCs w:val="24"/>
-        </w:rPr>
-        <w:t xml:space="preserve">The confidence interval calculated from the data in our Python program as well as our confidence level shows the </w:t>
-      </w:r>
-    </w:p>
-    <w:p>
-      <w:pPr>
-        <w:suppressAutoHyphens/>
-        <w:spacing w:line="240" w:lineRule="auto"/>
-        <w:contextualSpacing/>
-        <w:rPr>
-          <w:rFonts w:ascii="Times New Roman" w:hAnsi="Times New Roman" w:cs="Times New Roman"/>
-          <w:sz w:val="24"/>
-          <w:szCs w:val="24"/>
-        </w:rPr>
-      </w:pPr>
-    </w:p>
-    <w:p>
-      <w:pPr>
-        <w:pStyle w:val="ListParagraph"/>
-        <w:rPr>
-          <w:rFonts w:ascii="Times New Roman" w:hAnsi="Times New Roman" w:cs="Times New Roman"/>
-          <w:sz w:val="24"/>
-          <w:szCs w:val="24"/>
-        </w:rPr>
-      </w:pPr>
-    </w:p>
-    <w:p>
-      <w:pPr>
-        <w:suppressAutoHyphens/>
-        <w:spacing w:line="240" w:lineRule="auto"/>
-        <w:contextualSpacing/>
-        <w:rPr>
-          <w:rFonts w:ascii="Times New Roman" w:hAnsi="Times New Roman" w:cs="Times New Roman"/>
-          <w:sz w:val="24"/>
-          <w:szCs w:val="24"/>
-        </w:rPr>
-      </w:pPr>
-      <w:r>
-        <w:rPr>
-          <w:rFonts w:ascii="Times New Roman" w:hAnsi="Times New Roman" w:cs="Times New Roman"/>
-          <w:sz w:val="24"/>
-          <w:szCs w:val="24"/>
-        </w:rPr>
-        <w:t xml:space="preserve">If we had chosen a different confidence interval, this would affect both our confidence range and our amount of margin error. If we chose a smaller confidence level, liked 90%, the range would have become smaller as the amount of error would have become smaller. If we chose a higher </w:t>
-      </w:r>
-      <w:r>
-        <w:rPr>
-          <w:rFonts w:ascii="Times New Roman" w:hAnsi="Times New Roman" w:cs="Times New Roman"/>
-          <w:sz w:val="24"/>
-          <w:szCs w:val="24"/>
-        </w:rPr>
-        <w:lastRenderedPageBreak/>
-        <w:t>confidence level, such as 99%, our range would have increased and therefore our margin for the error would have also increased.</w:t>
-      </w:r>
-    </w:p>
-    <w:p>
-      <w:pPr>
-        <w:suppressAutoHyphens/>
-        <w:spacing w:line="240" w:lineRule="auto"/>
-        <w:ind w:left="720"/>
-        <w:contextualSpacing/>
-        <w:rPr>
-          <w:rFonts w:ascii="Times New Roman" w:hAnsi="Times New Roman" w:cs="Times New Roman"/>
-          <w:sz w:val="24"/>
-          <w:szCs w:val="24"/>
-        </w:rPr>
-      </w:pPr>
-    </w:p>
-    <w:p>
-      <w:pPr>
-        <w:numPr>
-          <w:ilvl w:val="0"/>
-          <w:numId w:val="13"/>
-        </w:numPr>
-        <w:suppressAutoHyphens/>
-        <w:spacing w:line="240" w:lineRule="auto"/>
-        <w:contextualSpacing/>
-        <w:rPr>
-          <w:rFonts w:ascii="Times New Roman" w:hAnsi="Times New Roman" w:cs="Times New Roman"/>
-          <w:sz w:val="24"/>
-          <w:szCs w:val="24"/>
-        </w:rPr>
-      </w:pPr>
       <w:r>
         <w:rPr>
           <w:rFonts w:ascii="Times New Roman" w:hAnsi="Times New Roman" w:cs="Times New Roman"/>
@@ -7675,136 +7338,6 @@
           <w:szCs w:val="24"/>
         </w:rPr>
       </w:pPr>
-    </w:p>
-    <w:p>
-      <w:pPr>
-        <w:suppressAutoHyphens/>
-        <w:spacing w:line="240" w:lineRule="auto"/>
-        <w:contextualSpacing/>
-        <w:rPr>
-          <w:rFonts w:ascii="Times New Roman" w:hAnsi="Times New Roman" w:cs="Times New Roman"/>
-          <w:i/>
-          <w:sz w:val="24"/>
-          <w:szCs w:val="24"/>
-        </w:rPr>
-      </w:pPr>
-    </w:p>
-    <w:p>
-      <w:pPr>
-        <w:suppressAutoHyphens/>
-        <w:spacing w:line="240" w:lineRule="auto"/>
-        <w:contextualSpacing/>
-        <w:rPr>
-          <w:rFonts w:ascii="Times New Roman" w:hAnsi="Times New Roman" w:cs="Times New Roman"/>
-          <w:i/>
-          <w:sz w:val="24"/>
-          <w:szCs w:val="24"/>
-        </w:rPr>
-      </w:pPr>
-    </w:p>
-    <w:p>
-      <w:pPr>
-        <w:suppressAutoHyphens/>
-        <w:spacing w:line="240" w:lineRule="auto"/>
-        <w:contextualSpacing/>
-        <w:rPr>
-          <w:rFonts w:ascii="Times New Roman" w:hAnsi="Times New Roman" w:cs="Times New Roman"/>
-          <w:i/>
-          <w:sz w:val="24"/>
-          <w:szCs w:val="24"/>
-        </w:rPr>
-      </w:pPr>
-    </w:p>
-    <w:p>
-      <w:pPr>
-        <w:suppressAutoHyphens/>
-        <w:spacing w:line="240" w:lineRule="auto"/>
-        <w:contextualSpacing/>
-        <w:rPr>
-          <w:rFonts w:ascii="Times New Roman" w:hAnsi="Times New Roman" w:cs="Times New Roman"/>
-          <w:i/>
-          <w:sz w:val="24"/>
-          <w:szCs w:val="24"/>
-        </w:rPr>
-      </w:pPr>
-    </w:p>
-    <w:p>
-      <w:pPr>
-        <w:suppressAutoHyphens/>
-        <w:spacing w:line="240" w:lineRule="auto"/>
-        <w:contextualSpacing/>
-        <w:rPr>
-          <w:rFonts w:ascii="Times New Roman" w:hAnsi="Times New Roman" w:cs="Times New Roman"/>
-          <w:i/>
-          <w:sz w:val="24"/>
-          <w:szCs w:val="24"/>
-        </w:rPr>
-      </w:pPr>
-    </w:p>
-    <w:p>
-      <w:pPr>
-        <w:suppressAutoHyphens/>
-        <w:spacing w:line="240" w:lineRule="auto"/>
-        <w:contextualSpacing/>
-        <w:rPr>
-          <w:rFonts w:ascii="Times New Roman" w:hAnsi="Times New Roman" w:cs="Times New Roman"/>
-          <w:i/>
-          <w:sz w:val="24"/>
-          <w:szCs w:val="24"/>
-        </w:rPr>
-      </w:pPr>
-    </w:p>
-    <w:p>
-      <w:pPr>
-        <w:suppressAutoHyphens/>
-        <w:spacing w:line="240" w:lineRule="auto"/>
-        <w:contextualSpacing/>
-        <w:rPr>
-          <w:rFonts w:ascii="Times New Roman" w:hAnsi="Times New Roman" w:cs="Times New Roman"/>
-          <w:i/>
-          <w:sz w:val="24"/>
-          <w:szCs w:val="24"/>
-        </w:rPr>
-      </w:pPr>
-    </w:p>
-    <w:p>
-      <w:pPr>
-        <w:suppressAutoHyphens/>
-        <w:spacing w:line="240" w:lineRule="auto"/>
-        <w:contextualSpacing/>
-        <w:rPr>
-          <w:rFonts w:ascii="Times New Roman" w:hAnsi="Times New Roman" w:cs="Times New Roman"/>
-          <w:i/>
-          <w:sz w:val="24"/>
-          <w:szCs w:val="24"/>
-        </w:rPr>
-      </w:pPr>
-    </w:p>
-    <w:p>
-      <w:pPr>
-        <w:suppressAutoHyphens/>
-        <w:spacing w:line="240" w:lineRule="auto"/>
-        <w:contextualSpacing/>
-        <w:rPr>
-          <w:rFonts w:ascii="Times New Roman" w:hAnsi="Times New Roman" w:cs="Times New Roman"/>
-          <w:i/>
-          <w:sz w:val="24"/>
-          <w:szCs w:val="24"/>
-        </w:rPr>
-      </w:pPr>
-    </w:p>
-    <w:p>
-      <w:pPr>
-        <w:suppressAutoHyphens/>
-        <w:spacing w:line="240" w:lineRule="auto"/>
-        <w:contextualSpacing/>
-        <w:rPr>
-          <w:rFonts w:ascii="Times New Roman" w:hAnsi="Times New Roman" w:cs="Times New Roman"/>
-          <w:i/>
-          <w:sz w:val="24"/>
-          <w:szCs w:val="24"/>
-        </w:rPr>
-      </w:pPr>
       <w:r>
         <w:rPr>
           <w:rFonts w:ascii="Times New Roman" w:hAnsi="Times New Roman" w:cs="Times New Roman"/>
@@ -7830,6 +7363,7 @@
           <w:sz w:val="24"/>
           <w:szCs w:val="24"/>
         </w:rPr>
+        <w:lastRenderedPageBreak/>
         <w:t>Conclusion</w:t>
       </w:r>
     </w:p>
@@ -7992,6 +7526,426 @@
           <w:szCs w:val="24"/>
         </w:rPr>
       </w:pPr>
+    </w:p>
+    <w:p>
+      <w:pPr>
+        <w:suppressAutoHyphens/>
+        <w:spacing w:line="240" w:lineRule="auto"/>
+        <w:contextualSpacing/>
+        <w:rPr>
+          <w:rFonts w:ascii="Times New Roman" w:hAnsi="Times New Roman" w:cs="Times New Roman"/>
+          <w:sz w:val="24"/>
+          <w:szCs w:val="24"/>
+        </w:rPr>
+      </w:pPr>
+    </w:p>
+    <w:p>
+      <w:pPr>
+        <w:suppressAutoHyphens/>
+        <w:spacing w:line="240" w:lineRule="auto"/>
+        <w:contextualSpacing/>
+        <w:rPr>
+          <w:rFonts w:ascii="Times New Roman" w:hAnsi="Times New Roman" w:cs="Times New Roman"/>
+          <w:sz w:val="24"/>
+          <w:szCs w:val="24"/>
+        </w:rPr>
+      </w:pPr>
+    </w:p>
+    <w:p>
+      <w:pPr>
+        <w:suppressAutoHyphens/>
+        <w:spacing w:line="240" w:lineRule="auto"/>
+        <w:contextualSpacing/>
+        <w:rPr>
+          <w:rFonts w:ascii="Times New Roman" w:hAnsi="Times New Roman" w:cs="Times New Roman"/>
+          <w:sz w:val="24"/>
+          <w:szCs w:val="24"/>
+        </w:rPr>
+      </w:pPr>
+    </w:p>
+    <w:p>
+      <w:pPr>
+        <w:suppressAutoHyphens/>
+        <w:spacing w:line="240" w:lineRule="auto"/>
+        <w:contextualSpacing/>
+        <w:rPr>
+          <w:rFonts w:ascii="Times New Roman" w:hAnsi="Times New Roman" w:cs="Times New Roman"/>
+          <w:sz w:val="24"/>
+          <w:szCs w:val="24"/>
+        </w:rPr>
+      </w:pPr>
+    </w:p>
+    <w:p>
+      <w:pPr>
+        <w:suppressAutoHyphens/>
+        <w:spacing w:line="240" w:lineRule="auto"/>
+        <w:contextualSpacing/>
+        <w:rPr>
+          <w:rFonts w:ascii="Times New Roman" w:hAnsi="Times New Roman" w:cs="Times New Roman"/>
+          <w:sz w:val="24"/>
+          <w:szCs w:val="24"/>
+        </w:rPr>
+      </w:pPr>
+    </w:p>
+    <w:p>
+      <w:pPr>
+        <w:suppressAutoHyphens/>
+        <w:spacing w:line="240" w:lineRule="auto"/>
+        <w:contextualSpacing/>
+        <w:rPr>
+          <w:rFonts w:ascii="Times New Roman" w:hAnsi="Times New Roman" w:cs="Times New Roman"/>
+          <w:sz w:val="24"/>
+          <w:szCs w:val="24"/>
+        </w:rPr>
+      </w:pPr>
+    </w:p>
+    <w:p>
+      <w:pPr>
+        <w:suppressAutoHyphens/>
+        <w:spacing w:line="240" w:lineRule="auto"/>
+        <w:contextualSpacing/>
+        <w:rPr>
+          <w:rFonts w:ascii="Times New Roman" w:hAnsi="Times New Roman" w:cs="Times New Roman"/>
+          <w:sz w:val="24"/>
+          <w:szCs w:val="24"/>
+        </w:rPr>
+      </w:pPr>
+    </w:p>
+    <w:p>
+      <w:pPr>
+        <w:suppressAutoHyphens/>
+        <w:spacing w:line="240" w:lineRule="auto"/>
+        <w:contextualSpacing/>
+        <w:rPr>
+          <w:rFonts w:ascii="Times New Roman" w:hAnsi="Times New Roman" w:cs="Times New Roman"/>
+          <w:sz w:val="24"/>
+          <w:szCs w:val="24"/>
+        </w:rPr>
+      </w:pPr>
+    </w:p>
+    <w:p>
+      <w:pPr>
+        <w:suppressAutoHyphens/>
+        <w:spacing w:line="240" w:lineRule="auto"/>
+        <w:contextualSpacing/>
+        <w:rPr>
+          <w:rFonts w:ascii="Times New Roman" w:hAnsi="Times New Roman" w:cs="Times New Roman"/>
+          <w:sz w:val="24"/>
+          <w:szCs w:val="24"/>
+        </w:rPr>
+      </w:pPr>
+    </w:p>
+    <w:p>
+      <w:pPr>
+        <w:suppressAutoHyphens/>
+        <w:spacing w:line="240" w:lineRule="auto"/>
+        <w:contextualSpacing/>
+        <w:rPr>
+          <w:rFonts w:ascii="Times New Roman" w:hAnsi="Times New Roman" w:cs="Times New Roman"/>
+          <w:sz w:val="24"/>
+          <w:szCs w:val="24"/>
+        </w:rPr>
+      </w:pPr>
+    </w:p>
+    <w:p>
+      <w:pPr>
+        <w:suppressAutoHyphens/>
+        <w:spacing w:line="240" w:lineRule="auto"/>
+        <w:contextualSpacing/>
+        <w:rPr>
+          <w:rFonts w:ascii="Times New Roman" w:hAnsi="Times New Roman" w:cs="Times New Roman"/>
+          <w:sz w:val="24"/>
+          <w:szCs w:val="24"/>
+        </w:rPr>
+      </w:pPr>
+    </w:p>
+    <w:p>
+      <w:pPr>
+        <w:suppressAutoHyphens/>
+        <w:spacing w:line="240" w:lineRule="auto"/>
+        <w:contextualSpacing/>
+        <w:rPr>
+          <w:rFonts w:ascii="Times New Roman" w:hAnsi="Times New Roman" w:cs="Times New Roman"/>
+          <w:sz w:val="24"/>
+          <w:szCs w:val="24"/>
+        </w:rPr>
+      </w:pPr>
+    </w:p>
+    <w:p>
+      <w:pPr>
+        <w:suppressAutoHyphens/>
+        <w:spacing w:line="240" w:lineRule="auto"/>
+        <w:contextualSpacing/>
+        <w:rPr>
+          <w:rFonts w:ascii="Times New Roman" w:hAnsi="Times New Roman" w:cs="Times New Roman"/>
+          <w:sz w:val="24"/>
+          <w:szCs w:val="24"/>
+        </w:rPr>
+      </w:pPr>
+    </w:p>
+    <w:p>
+      <w:pPr>
+        <w:suppressAutoHyphens/>
+        <w:spacing w:line="240" w:lineRule="auto"/>
+        <w:contextualSpacing/>
+        <w:rPr>
+          <w:rFonts w:ascii="Times New Roman" w:hAnsi="Times New Roman" w:cs="Times New Roman"/>
+          <w:sz w:val="24"/>
+          <w:szCs w:val="24"/>
+        </w:rPr>
+      </w:pPr>
+    </w:p>
+    <w:p>
+      <w:pPr>
+        <w:suppressAutoHyphens/>
+        <w:spacing w:line="240" w:lineRule="auto"/>
+        <w:contextualSpacing/>
+        <w:rPr>
+          <w:rFonts w:ascii="Times New Roman" w:hAnsi="Times New Roman" w:cs="Times New Roman"/>
+          <w:sz w:val="24"/>
+          <w:szCs w:val="24"/>
+        </w:rPr>
+      </w:pPr>
+    </w:p>
+    <w:p>
+      <w:pPr>
+        <w:suppressAutoHyphens/>
+        <w:spacing w:line="240" w:lineRule="auto"/>
+        <w:contextualSpacing/>
+        <w:rPr>
+          <w:rFonts w:ascii="Times New Roman" w:hAnsi="Times New Roman" w:cs="Times New Roman"/>
+          <w:sz w:val="24"/>
+          <w:szCs w:val="24"/>
+        </w:rPr>
+      </w:pPr>
+    </w:p>
+    <w:p>
+      <w:pPr>
+        <w:suppressAutoHyphens/>
+        <w:spacing w:line="240" w:lineRule="auto"/>
+        <w:contextualSpacing/>
+        <w:rPr>
+          <w:rFonts w:ascii="Times New Roman" w:hAnsi="Times New Roman" w:cs="Times New Roman"/>
+          <w:sz w:val="24"/>
+          <w:szCs w:val="24"/>
+        </w:rPr>
+      </w:pPr>
+    </w:p>
+    <w:p>
+      <w:pPr>
+        <w:suppressAutoHyphens/>
+        <w:spacing w:line="240" w:lineRule="auto"/>
+        <w:contextualSpacing/>
+        <w:rPr>
+          <w:rFonts w:ascii="Times New Roman" w:hAnsi="Times New Roman" w:cs="Times New Roman"/>
+          <w:sz w:val="24"/>
+          <w:szCs w:val="24"/>
+        </w:rPr>
+      </w:pPr>
+    </w:p>
+    <w:p>
+      <w:pPr>
+        <w:suppressAutoHyphens/>
+        <w:spacing w:line="240" w:lineRule="auto"/>
+        <w:contextualSpacing/>
+        <w:rPr>
+          <w:rFonts w:ascii="Times New Roman" w:hAnsi="Times New Roman" w:cs="Times New Roman"/>
+          <w:sz w:val="24"/>
+          <w:szCs w:val="24"/>
+        </w:rPr>
+      </w:pPr>
+    </w:p>
+    <w:p>
+      <w:pPr>
+        <w:suppressAutoHyphens/>
+        <w:spacing w:line="240" w:lineRule="auto"/>
+        <w:contextualSpacing/>
+        <w:rPr>
+          <w:rFonts w:ascii="Times New Roman" w:hAnsi="Times New Roman" w:cs="Times New Roman"/>
+          <w:sz w:val="24"/>
+          <w:szCs w:val="24"/>
+        </w:rPr>
+      </w:pPr>
+    </w:p>
+    <w:p>
+      <w:pPr>
+        <w:suppressAutoHyphens/>
+        <w:spacing w:line="240" w:lineRule="auto"/>
+        <w:contextualSpacing/>
+        <w:rPr>
+          <w:rFonts w:ascii="Times New Roman" w:hAnsi="Times New Roman" w:cs="Times New Roman"/>
+          <w:sz w:val="24"/>
+          <w:szCs w:val="24"/>
+        </w:rPr>
+      </w:pPr>
+    </w:p>
+    <w:p>
+      <w:pPr>
+        <w:suppressAutoHyphens/>
+        <w:spacing w:line="240" w:lineRule="auto"/>
+        <w:contextualSpacing/>
+        <w:rPr>
+          <w:rFonts w:ascii="Times New Roman" w:hAnsi="Times New Roman" w:cs="Times New Roman"/>
+          <w:sz w:val="24"/>
+          <w:szCs w:val="24"/>
+        </w:rPr>
+      </w:pPr>
+    </w:p>
+    <w:p>
+      <w:pPr>
+        <w:suppressAutoHyphens/>
+        <w:spacing w:line="240" w:lineRule="auto"/>
+        <w:contextualSpacing/>
+        <w:rPr>
+          <w:rFonts w:ascii="Times New Roman" w:hAnsi="Times New Roman" w:cs="Times New Roman"/>
+          <w:sz w:val="24"/>
+          <w:szCs w:val="24"/>
+        </w:rPr>
+      </w:pPr>
+    </w:p>
+    <w:p>
+      <w:pPr>
+        <w:suppressAutoHyphens/>
+        <w:spacing w:line="240" w:lineRule="auto"/>
+        <w:contextualSpacing/>
+        <w:rPr>
+          <w:rFonts w:ascii="Times New Roman" w:hAnsi="Times New Roman" w:cs="Times New Roman"/>
+          <w:sz w:val="24"/>
+          <w:szCs w:val="24"/>
+        </w:rPr>
+      </w:pPr>
+    </w:p>
+    <w:p>
+      <w:pPr>
+        <w:suppressAutoHyphens/>
+        <w:spacing w:line="240" w:lineRule="auto"/>
+        <w:contextualSpacing/>
+        <w:rPr>
+          <w:rFonts w:ascii="Times New Roman" w:hAnsi="Times New Roman" w:cs="Times New Roman"/>
+          <w:sz w:val="24"/>
+          <w:szCs w:val="24"/>
+        </w:rPr>
+      </w:pPr>
+    </w:p>
+    <w:p>
+      <w:pPr>
+        <w:suppressAutoHyphens/>
+        <w:spacing w:line="240" w:lineRule="auto"/>
+        <w:contextualSpacing/>
+        <w:rPr>
+          <w:rFonts w:ascii="Times New Roman" w:hAnsi="Times New Roman" w:cs="Times New Roman"/>
+          <w:sz w:val="24"/>
+          <w:szCs w:val="24"/>
+        </w:rPr>
+      </w:pPr>
+    </w:p>
+    <w:p>
+      <w:pPr>
+        <w:suppressAutoHyphens/>
+        <w:spacing w:line="240" w:lineRule="auto"/>
+        <w:contextualSpacing/>
+        <w:rPr>
+          <w:rFonts w:ascii="Times New Roman" w:hAnsi="Times New Roman" w:cs="Times New Roman"/>
+          <w:sz w:val="24"/>
+          <w:szCs w:val="24"/>
+        </w:rPr>
+      </w:pPr>
+    </w:p>
+    <w:p>
+      <w:pPr>
+        <w:suppressAutoHyphens/>
+        <w:spacing w:line="240" w:lineRule="auto"/>
+        <w:contextualSpacing/>
+        <w:rPr>
+          <w:rFonts w:ascii="Times New Roman" w:hAnsi="Times New Roman" w:cs="Times New Roman"/>
+          <w:sz w:val="24"/>
+          <w:szCs w:val="24"/>
+        </w:rPr>
+      </w:pPr>
+    </w:p>
+    <w:p>
+      <w:pPr>
+        <w:suppressAutoHyphens/>
+        <w:spacing w:line="240" w:lineRule="auto"/>
+        <w:contextualSpacing/>
+        <w:rPr>
+          <w:rFonts w:ascii="Times New Roman" w:hAnsi="Times New Roman" w:cs="Times New Roman"/>
+          <w:sz w:val="24"/>
+          <w:szCs w:val="24"/>
+        </w:rPr>
+      </w:pPr>
+    </w:p>
+    <w:p>
+      <w:pPr>
+        <w:suppressAutoHyphens/>
+        <w:spacing w:line="240" w:lineRule="auto"/>
+        <w:contextualSpacing/>
+        <w:rPr>
+          <w:rFonts w:ascii="Times New Roman" w:hAnsi="Times New Roman" w:cs="Times New Roman"/>
+          <w:sz w:val="24"/>
+          <w:szCs w:val="24"/>
+        </w:rPr>
+      </w:pPr>
+    </w:p>
+    <w:p>
+      <w:pPr>
+        <w:suppressAutoHyphens/>
+        <w:spacing w:line="240" w:lineRule="auto"/>
+        <w:contextualSpacing/>
+        <w:rPr>
+          <w:rFonts w:ascii="Times New Roman" w:hAnsi="Times New Roman" w:cs="Times New Roman"/>
+          <w:sz w:val="24"/>
+          <w:szCs w:val="24"/>
+        </w:rPr>
+      </w:pPr>
+    </w:p>
+    <w:p>
+      <w:pPr>
+        <w:suppressAutoHyphens/>
+        <w:spacing w:line="240" w:lineRule="auto"/>
+        <w:contextualSpacing/>
+        <w:rPr>
+          <w:rFonts w:ascii="Times New Roman" w:hAnsi="Times New Roman" w:cs="Times New Roman"/>
+          <w:sz w:val="24"/>
+          <w:szCs w:val="24"/>
+        </w:rPr>
+      </w:pPr>
+    </w:p>
+    <w:p>
+      <w:pPr>
+        <w:suppressAutoHyphens/>
+        <w:spacing w:line="240" w:lineRule="auto"/>
+        <w:contextualSpacing/>
+        <w:rPr>
+          <w:rFonts w:ascii="Times New Roman" w:hAnsi="Times New Roman" w:cs="Times New Roman"/>
+          <w:sz w:val="24"/>
+          <w:szCs w:val="24"/>
+        </w:rPr>
+      </w:pPr>
+    </w:p>
+    <w:p>
+      <w:pPr>
+        <w:suppressAutoHyphens/>
+        <w:spacing w:line="240" w:lineRule="auto"/>
+        <w:contextualSpacing/>
+        <w:rPr>
+          <w:rFonts w:ascii="Times New Roman" w:hAnsi="Times New Roman" w:cs="Times New Roman"/>
+          <w:sz w:val="24"/>
+          <w:szCs w:val="24"/>
+        </w:rPr>
+      </w:pPr>
+    </w:p>
+    <w:p>
+      <w:pPr>
+        <w:suppressAutoHyphens/>
+        <w:spacing w:line="240" w:lineRule="auto"/>
+        <w:contextualSpacing/>
+        <w:rPr>
+          <w:rFonts w:ascii="Times New Roman" w:hAnsi="Times New Roman" w:cs="Times New Roman"/>
+          <w:sz w:val="24"/>
+          <w:szCs w:val="24"/>
+        </w:rPr>
+      </w:pPr>
       <w:r>
         <w:rPr>
           <w:rFonts w:ascii="Times New Roman" w:hAnsi="Times New Roman" w:cs="Times New Roman"/>
@@ -8016,6 +7970,7 @@
           <w:sz w:val="24"/>
           <w:szCs w:val="24"/>
         </w:rPr>
+        <w:lastRenderedPageBreak/>
         <w:t>Citations</w:t>
       </w:r>
     </w:p>
@@ -8051,7 +8006,6 @@
           <w:sz w:val="24"/>
           <w:szCs w:val="24"/>
         </w:rPr>
-        <w:lastRenderedPageBreak/>
         <w:t xml:space="preserve">You were </w:t>
       </w:r>
       <w:r>
@@ -8273,7 +8227,7 @@
         <v:path o:extrusionok="f" gradientshapeok="t" o:connecttype="rect"/>
         <o:lock v:ext="edit" aspectratio="t"/>
       </v:shapetype>
-      <v:shape id="_x0000_i1129" type="#_x0000_t75" style="width:315.75pt;height:279.75pt;visibility:visible;mso-wrap-style:square" o:bullet="t">
+      <v:shape id="_x0000_i1132" type="#_x0000_t75" style="width:315.75pt;height:279.75pt;visibility:visible;mso-wrap-style:square" o:bullet="t">
         <v:imagedata r:id="rId1" o:title=""/>
       </v:shape>
     </w:pict>

</xml_diff>